<commit_message>
Corrigindo com taxa de 0.5 e que a partir de, aproximadamente, 500 épocas o erro estabiliza
</commit_message>
<xml_diff>
--- a/T4/T4_IA_GuilhermeKorol_Matheus_Storck.docx
+++ b/T4/T4_IA_GuilhermeKorol_Matheus_Storck.docx
@@ -1,6 +1,6 @@
 
 <file path=word/document.xml><?xml version="1.0" encoding="utf-8"?>
-<w:document xmlns:wpc="http://schemas.microsoft.com/office/word/2010/wordprocessingCanvas" xmlns:mc="http://schemas.openxmlformats.org/markup-compatibility/2006" xmlns:o="urn:schemas-microsoft-com:office:office" xmlns:r="http://schemas.openxmlformats.org/officeDocument/2006/relationships" xmlns:m="http://schemas.openxmlformats.org/officeDocument/2006/math" xmlns:v="urn:schemas-microsoft-com:vml" xmlns:wp14="http://schemas.microsoft.com/office/word/2010/wordprocessingDrawing" xmlns:wp="http://schemas.openxmlformats.org/drawingml/2006/wordprocessingDrawing" xmlns:w10="urn:schemas-microsoft-com:office:word" xmlns:w="http://schemas.openxmlformats.org/wordprocessingml/2006/main" xmlns:w14="http://schemas.microsoft.com/office/word/2010/wordml" xmlns:w15="http://schemas.microsoft.com/office/word/2012/wordml" xmlns:wpg="http://schemas.microsoft.com/office/word/2010/wordprocessingGroup" xmlns:wpi="http://schemas.microsoft.com/office/word/2010/wordprocessingInk" xmlns:wne="http://schemas.microsoft.com/office/word/2006/wordml" xmlns:wps="http://schemas.microsoft.com/office/word/2010/wordprocessingShape" mc:Ignorable="w14 w15 wp14">
+<w:document xmlns:wpc="http://schemas.microsoft.com/office/word/2010/wordprocessingCanvas" xmlns:cx="http://schemas.microsoft.com/office/drawing/2014/chartex" xmlns:cx1="http://schemas.microsoft.com/office/drawing/2015/9/8/chartex" xmlns:cx2="http://schemas.microsoft.com/office/drawing/2015/10/21/chartex" xmlns:cx3="http://schemas.microsoft.com/office/drawing/2016/5/9/chartex" xmlns:cx4="http://schemas.microsoft.com/office/drawing/2016/5/10/chartex" xmlns:cx5="http://schemas.microsoft.com/office/drawing/2016/5/11/chartex" xmlns:cx6="http://schemas.microsoft.com/office/drawing/2016/5/12/chartex" xmlns:cx7="http://schemas.microsoft.com/office/drawing/2016/5/13/chartex" xmlns:cx8="http://schemas.microsoft.com/office/drawing/2016/5/14/chartex" xmlns:mc="http://schemas.openxmlformats.org/markup-compatibility/2006" xmlns:aink="http://schemas.microsoft.com/office/drawing/2016/ink" xmlns:am3d="http://schemas.microsoft.com/office/drawing/2017/model3d" xmlns:o="urn:schemas-microsoft-com:office:office" xmlns:r="http://schemas.openxmlformats.org/officeDocument/2006/relationships" xmlns:m="http://schemas.openxmlformats.org/officeDocument/2006/math" xmlns:v="urn:schemas-microsoft-com:vml" xmlns:wp14="http://schemas.microsoft.com/office/word/2010/wordprocessingDrawing" xmlns:wp="http://schemas.openxmlformats.org/drawingml/2006/wordprocessingDrawing" xmlns:w10="urn:schemas-microsoft-com:office:word" xmlns:w="http://schemas.openxmlformats.org/wordprocessingml/2006/main" xmlns:w14="http://schemas.microsoft.com/office/word/2010/wordml" xmlns:w15="http://schemas.microsoft.com/office/word/2012/wordml" xmlns:w16cid="http://schemas.microsoft.com/office/word/2016/wordml/cid" xmlns:w16se="http://schemas.microsoft.com/office/word/2015/wordml/symex" xmlns:wpg="http://schemas.microsoft.com/office/word/2010/wordprocessingGroup" xmlns:wpi="http://schemas.microsoft.com/office/word/2010/wordprocessingInk" xmlns:wne="http://schemas.microsoft.com/office/word/2006/wordml" xmlns:wps="http://schemas.microsoft.com/office/word/2010/wordprocessingShape" mc:Ignorable="w14 w15 w16se w16cid wp14">
   <w:body>
     <w:p>
       <w:pPr>
@@ -436,7 +436,23 @@
           <w:rFonts w:asciiTheme="majorHAnsi" w:hAnsiTheme="majorHAnsi" w:cstheme="minorHAnsi"/>
           <w:lang w:val="pt-BR"/>
         </w:rPr>
-        <w:t xml:space="preserve"> (por um filtro passa-baixas e </w:t>
+        <w:t xml:space="preserve"> (por um filtro </w:t>
+      </w:r>
+      <w:proofErr w:type="spellStart"/>
+      <w:r>
+        <w:rPr>
+          <w:rFonts w:asciiTheme="majorHAnsi" w:hAnsiTheme="majorHAnsi" w:cstheme="minorHAnsi"/>
+          <w:lang w:val="pt-BR"/>
+        </w:rPr>
+        <w:t>passa-baixas</w:t>
+      </w:r>
+      <w:proofErr w:type="spellEnd"/>
+      <w:r>
+        <w:rPr>
+          <w:rFonts w:asciiTheme="majorHAnsi" w:hAnsiTheme="majorHAnsi" w:cstheme="minorHAnsi"/>
+          <w:lang w:val="pt-BR"/>
+        </w:rPr>
+        <w:t xml:space="preserve"> e </w:t>
       </w:r>
       <w:proofErr w:type="spellStart"/>
       <w:r>
@@ -1845,13 +1861,21 @@
           <w:lang w:val="pt-BR"/>
         </w:rPr>
         <w:tab/>
+        <w:t>Para rede MLP, treinamos com diversos número de épocas e para dois valores de taxa de aprendizagem. O conjunto de teste foi utilizado para avaliar o erro em todos os resultados apresentados nesse trabalho. A Figura 1 apresenta as taxas da Raiz do Erro Médio Quadrático (RMSE em inglês). Usamos RMSE por se tratar de uma métrica que informa “quão concentrad</w:t>
       </w:r>
       <w:r>
         <w:rPr>
           <w:rFonts w:asciiTheme="majorHAnsi" w:hAnsiTheme="majorHAnsi" w:cstheme="majorHAnsi"/>
           <w:lang w:val="pt-BR"/>
         </w:rPr>
-        <w:t>Para rede MLP, treinamos com diversos número de épocas e para dois valores de taxa de aprendizagem. O conjunto de teste foi utilizado para avaliar o erro em todos os resultados apresentados nesse trabalho. A Figura 1 apresenta as taxas da Raiz do Erro Médio Quadrático (RMSE em inglês). Usamos RMSE por se tratar de uma métrica que informa “quão concentrado” as predições estão entorno da classe correta (acurácia).</w:t>
+        <w:t>as</w:t>
+      </w:r>
+      <w:r>
+        <w:rPr>
+          <w:rFonts w:asciiTheme="majorHAnsi" w:hAnsiTheme="majorHAnsi" w:cstheme="majorHAnsi"/>
+          <w:lang w:val="pt-BR"/>
+        </w:rPr>
+        <w:t>” as predições estão entorno da classe correta (acurácia).</w:t>
       </w:r>
     </w:p>
     <w:p>
@@ -1872,8 +1896,6 @@
         <w:spacing w:after="0" w:line="240" w:lineRule="auto"/>
         <w:jc w:val="center"/>
       </w:pPr>
-      <w:bookmarkStart w:id="0" w:name="_GoBack"/>
-      <w:bookmarkEnd w:id="0"/>
       <w:r>
         <w:rPr>
           <w:noProof/>
@@ -1908,29 +1930,23 @@
           <w:lang w:val="pt-BR"/>
         </w:rPr>
       </w:pPr>
-      <w:proofErr w:type="spellStart"/>
       <w:r>
         <w:rPr>
           <w:color w:val="auto"/>
-        </w:rPr>
-        <w:t>Figura</w:t>
-      </w:r>
-      <w:proofErr w:type="spellEnd"/>
+          <w:lang w:val="pt-BR"/>
+        </w:rPr>
+        <w:t xml:space="preserve">Figura </w:t>
+      </w:r>
       <w:r>
         <w:rPr>
           <w:color w:val="auto"/>
         </w:rPr>
-        <w:t xml:space="preserve"> </w:t>
+        <w:fldChar w:fldCharType="begin"/>
       </w:r>
       <w:r>
         <w:rPr>
           <w:color w:val="auto"/>
-        </w:rPr>
-        <w:fldChar w:fldCharType="begin"/>
-      </w:r>
-      <w:r>
-        <w:rPr>
-          <w:color w:val="auto"/>
+          <w:lang w:val="pt-BR"/>
         </w:rPr>
         <w:instrText xml:space="preserve"> SEQ Figura \* ARABIC </w:instrText>
       </w:r>
@@ -1944,6 +1960,7 @@
         <w:rPr>
           <w:noProof/>
           <w:color w:val="auto"/>
+          <w:lang w:val="pt-BR"/>
         </w:rPr>
         <w:t>1</w:t>
       </w:r>
@@ -1956,36 +1973,9 @@
       <w:r>
         <w:rPr>
           <w:color w:val="auto"/>
-        </w:rPr>
-        <w:t xml:space="preserve"> - RMSE para </w:t>
-      </w:r>
-      <w:proofErr w:type="spellStart"/>
-      <w:r>
-        <w:rPr>
-          <w:color w:val="auto"/>
-        </w:rPr>
-        <w:t>taxas</w:t>
-      </w:r>
-      <w:proofErr w:type="spellEnd"/>
-      <w:r>
-        <w:rPr>
-          <w:color w:val="auto"/>
-        </w:rPr>
-        <w:t xml:space="preserve"> de </w:t>
-      </w:r>
-      <w:proofErr w:type="spellStart"/>
-      <w:r>
-        <w:rPr>
-          <w:color w:val="auto"/>
-        </w:rPr>
-        <w:t>aprendizagem</w:t>
-      </w:r>
-      <w:proofErr w:type="spellEnd"/>
-      <w:r>
-        <w:rPr>
-          <w:color w:val="auto"/>
-        </w:rPr>
-        <w:t xml:space="preserve"> de 0.3 e 0.5.</w:t>
+          <w:lang w:val="pt-BR"/>
+        </w:rPr>
+        <w:t xml:space="preserve"> - RMSE para taxas de aprendizagem de 0.3 e 0.5.</w:t>
       </w:r>
     </w:p>
     <w:p>
@@ -2014,7 +2004,30 @@
           <w:rFonts w:asciiTheme="majorHAnsi" w:hAnsiTheme="majorHAnsi" w:cstheme="majorHAnsi"/>
           <w:lang w:val="pt-BR"/>
         </w:rPr>
-        <w:t xml:space="preserve">Podemos observar que os melhores resultados foram obtidos com taxa de 0.5 e que a partir de, aproximadamente, 1000 épocas o erro estabiliza para a mesma taxa de aprendizagem. Porém, com apenas 100 épocas atinge o menor valor. Treinando para número de épocas maiores que 100 observamos </w:t>
+        <w:t>Podemos observar que os melhores</w:t>
+      </w:r>
+      <w:bookmarkStart w:id="0" w:name="_GoBack"/>
+      <w:bookmarkEnd w:id="0"/>
+      <w:r>
+        <w:rPr>
+          <w:rFonts w:asciiTheme="majorHAnsi" w:hAnsiTheme="majorHAnsi" w:cstheme="majorHAnsi"/>
+          <w:lang w:val="pt-BR"/>
+        </w:rPr>
+        <w:t xml:space="preserve"> resultados foram obtidos com taxa de 0.5 e que a partir de, aproximadamente, </w:t>
+      </w:r>
+      <w:r>
+        <w:rPr>
+          <w:rFonts w:asciiTheme="majorHAnsi" w:hAnsiTheme="majorHAnsi" w:cstheme="majorHAnsi"/>
+          <w:lang w:val="pt-BR"/>
+        </w:rPr>
+        <w:t>500</w:t>
+      </w:r>
+      <w:r>
+        <w:rPr>
+          <w:rFonts w:asciiTheme="majorHAnsi" w:hAnsiTheme="majorHAnsi" w:cstheme="majorHAnsi"/>
+          <w:lang w:val="pt-BR"/>
+        </w:rPr>
+        <w:t xml:space="preserve"> épocas o erro estabiliza para a mesma taxa de aprendizagem. Porém, com apenas 100 épocas atinge o menor valor. Treinando para número de épocas maiores que 100 observamos </w:t>
       </w:r>
       <w:proofErr w:type="spellStart"/>
       <w:r>
@@ -4058,29 +4071,23 @@
           <w:lang w:val="pt-BR"/>
         </w:rPr>
       </w:pPr>
-      <w:proofErr w:type="spellStart"/>
       <w:r>
         <w:rPr>
           <w:color w:val="auto"/>
-        </w:rPr>
-        <w:t>Tabela</w:t>
-      </w:r>
-      <w:proofErr w:type="spellEnd"/>
+          <w:lang w:val="pt-BR"/>
+        </w:rPr>
+        <w:t xml:space="preserve">Tabela </w:t>
+      </w:r>
       <w:r>
         <w:rPr>
           <w:color w:val="auto"/>
         </w:rPr>
-        <w:t xml:space="preserve"> </w:t>
+        <w:fldChar w:fldCharType="begin"/>
       </w:r>
       <w:r>
         <w:rPr>
           <w:color w:val="auto"/>
-        </w:rPr>
-        <w:fldChar w:fldCharType="begin"/>
-      </w:r>
-      <w:r>
-        <w:rPr>
-          <w:color w:val="auto"/>
+          <w:lang w:val="pt-BR"/>
         </w:rPr>
         <w:instrText xml:space="preserve"> SEQ Tabela \* ARABIC </w:instrText>
       </w:r>
@@ -4094,6 +4101,7 @@
         <w:rPr>
           <w:noProof/>
           <w:color w:val="auto"/>
+          <w:lang w:val="pt-BR"/>
         </w:rPr>
         <w:t>1</w:t>
       </w:r>
@@ -4106,92 +4114,15 @@
       <w:r>
         <w:rPr>
           <w:color w:val="auto"/>
-        </w:rPr>
-        <w:t xml:space="preserve"> - </w:t>
-      </w:r>
-      <w:proofErr w:type="spellStart"/>
+          <w:lang w:val="pt-BR"/>
+        </w:rPr>
+        <w:t xml:space="preserve"> - Valores de Precisão, Abrangência e F1 por classe. </w:t>
+      </w:r>
       <w:r>
         <w:rPr>
           <w:color w:val="auto"/>
         </w:rPr>
-        <w:t>Valores</w:t>
-      </w:r>
-      <w:proofErr w:type="spellEnd"/>
-      <w:r>
-        <w:rPr>
-          <w:color w:val="auto"/>
-        </w:rPr>
-        <w:t xml:space="preserve"> de </w:t>
-      </w:r>
-      <w:proofErr w:type="spellStart"/>
-      <w:r>
-        <w:rPr>
-          <w:color w:val="auto"/>
-        </w:rPr>
-        <w:t>Precisão</w:t>
-      </w:r>
-      <w:proofErr w:type="spellEnd"/>
-      <w:r>
-        <w:rPr>
-          <w:color w:val="auto"/>
-        </w:rPr>
-        <w:t xml:space="preserve">, </w:t>
-      </w:r>
-      <w:proofErr w:type="spellStart"/>
-      <w:r>
-        <w:rPr>
-          <w:color w:val="auto"/>
-        </w:rPr>
-        <w:t>Abrangência</w:t>
-      </w:r>
-      <w:proofErr w:type="spellEnd"/>
-      <w:r>
-        <w:rPr>
-          <w:color w:val="auto"/>
-        </w:rPr>
-        <w:t xml:space="preserve"> e F1 </w:t>
-      </w:r>
-      <w:proofErr w:type="spellStart"/>
-      <w:r>
-        <w:rPr>
-          <w:color w:val="auto"/>
-        </w:rPr>
-        <w:t>por</w:t>
-      </w:r>
-      <w:proofErr w:type="spellEnd"/>
-      <w:r>
-        <w:rPr>
-          <w:color w:val="auto"/>
-        </w:rPr>
-        <w:t xml:space="preserve"> </w:t>
-      </w:r>
-      <w:proofErr w:type="spellStart"/>
-      <w:r>
-        <w:rPr>
-          <w:color w:val="auto"/>
-        </w:rPr>
-        <w:t>classe</w:t>
-      </w:r>
-      <w:proofErr w:type="spellEnd"/>
-      <w:r>
-        <w:rPr>
-          <w:color w:val="auto"/>
-        </w:rPr>
-        <w:t xml:space="preserve">. </w:t>
-      </w:r>
-      <w:proofErr w:type="gramStart"/>
-      <w:r>
-        <w:rPr>
-          <w:color w:val="auto"/>
-        </w:rPr>
-        <w:t>100</w:t>
-      </w:r>
-      <w:proofErr w:type="gramEnd"/>
-      <w:r>
-        <w:rPr>
-          <w:color w:val="auto"/>
-        </w:rPr>
-        <w:t xml:space="preserve"> </w:t>
+        <w:t xml:space="preserve">100 </w:t>
       </w:r>
       <w:proofErr w:type="spellStart"/>
       <w:r>
@@ -4452,7 +4383,7 @@
 </file>
 
 <file path=word/numbering.xml><?xml version="1.0" encoding="utf-8"?>
-<w:numbering xmlns:wpc="http://schemas.microsoft.com/office/word/2010/wordprocessingCanvas" xmlns:mc="http://schemas.openxmlformats.org/markup-compatibility/2006" xmlns:o="urn:schemas-microsoft-com:office:office" xmlns:r="http://schemas.openxmlformats.org/officeDocument/2006/relationships" xmlns:m="http://schemas.openxmlformats.org/officeDocument/2006/math" xmlns:v="urn:schemas-microsoft-com:vml" xmlns:wp14="http://schemas.microsoft.com/office/word/2010/wordprocessingDrawing" xmlns:wp="http://schemas.openxmlformats.org/drawingml/2006/wordprocessingDrawing" xmlns:w10="urn:schemas-microsoft-com:office:word" xmlns:w="http://schemas.openxmlformats.org/wordprocessingml/2006/main" xmlns:w14="http://schemas.microsoft.com/office/word/2010/wordml" xmlns:w15="http://schemas.microsoft.com/office/word/2012/wordml" xmlns:wpg="http://schemas.microsoft.com/office/word/2010/wordprocessingGroup" xmlns:wpi="http://schemas.microsoft.com/office/word/2010/wordprocessingInk" xmlns:wne="http://schemas.microsoft.com/office/word/2006/wordml" xmlns:wps="http://schemas.microsoft.com/office/word/2010/wordprocessingShape" mc:Ignorable="w14 w15 wp14">
+<w:numbering xmlns:wpc="http://schemas.microsoft.com/office/word/2010/wordprocessingCanvas" xmlns:cx="http://schemas.microsoft.com/office/drawing/2014/chartex" xmlns:cx1="http://schemas.microsoft.com/office/drawing/2015/9/8/chartex" xmlns:cx2="http://schemas.microsoft.com/office/drawing/2015/10/21/chartex" xmlns:cx3="http://schemas.microsoft.com/office/drawing/2016/5/9/chartex" xmlns:cx4="http://schemas.microsoft.com/office/drawing/2016/5/10/chartex" xmlns:cx5="http://schemas.microsoft.com/office/drawing/2016/5/11/chartex" xmlns:cx6="http://schemas.microsoft.com/office/drawing/2016/5/12/chartex" xmlns:cx7="http://schemas.microsoft.com/office/drawing/2016/5/13/chartex" xmlns:cx8="http://schemas.microsoft.com/office/drawing/2016/5/14/chartex" xmlns:mc="http://schemas.openxmlformats.org/markup-compatibility/2006" xmlns:aink="http://schemas.microsoft.com/office/drawing/2016/ink" xmlns:am3d="http://schemas.microsoft.com/office/drawing/2017/model3d" xmlns:o="urn:schemas-microsoft-com:office:office" xmlns:r="http://schemas.openxmlformats.org/officeDocument/2006/relationships" xmlns:m="http://schemas.openxmlformats.org/officeDocument/2006/math" xmlns:v="urn:schemas-microsoft-com:vml" xmlns:wp14="http://schemas.microsoft.com/office/word/2010/wordprocessingDrawing" xmlns:wp="http://schemas.openxmlformats.org/drawingml/2006/wordprocessingDrawing" xmlns:w10="urn:schemas-microsoft-com:office:word" xmlns:w="http://schemas.openxmlformats.org/wordprocessingml/2006/main" xmlns:w14="http://schemas.microsoft.com/office/word/2010/wordml" xmlns:w15="http://schemas.microsoft.com/office/word/2012/wordml" xmlns:w16cid="http://schemas.microsoft.com/office/word/2016/wordml/cid" xmlns:w16se="http://schemas.microsoft.com/office/word/2015/wordml/symex" xmlns:wpg="http://schemas.microsoft.com/office/word/2010/wordprocessingGroup" xmlns:wpi="http://schemas.microsoft.com/office/word/2010/wordprocessingInk" xmlns:wne="http://schemas.microsoft.com/office/word/2006/wordml" xmlns:wps="http://schemas.microsoft.com/office/word/2010/wordprocessingShape" mc:Ignorable="w14 w15 w16se w16cid wp14">
   <w:abstractNum w:abstractNumId="0" w15:restartNumberingAfterBreak="0">
     <w:nsid w:val="1EF1479F"/>
     <w:multiLevelType w:val="hybridMultilevel"/>
@@ -4846,7 +4777,7 @@
 </file>
 
 <file path=word/styles.xml><?xml version="1.0" encoding="utf-8"?>
-<w:styles xmlns:mc="http://schemas.openxmlformats.org/markup-compatibility/2006" xmlns:r="http://schemas.openxmlformats.org/officeDocument/2006/relationships" xmlns:w="http://schemas.openxmlformats.org/wordprocessingml/2006/main" xmlns:w14="http://schemas.microsoft.com/office/word/2010/wordml" xmlns:w15="http://schemas.microsoft.com/office/word/2012/wordml" mc:Ignorable="w14 w15">
+<w:styles xmlns:mc="http://schemas.openxmlformats.org/markup-compatibility/2006" xmlns:r="http://schemas.openxmlformats.org/officeDocument/2006/relationships" xmlns:w="http://schemas.openxmlformats.org/wordprocessingml/2006/main" xmlns:w14="http://schemas.microsoft.com/office/word/2010/wordml" xmlns:w15="http://schemas.microsoft.com/office/word/2012/wordml" xmlns:w16cid="http://schemas.microsoft.com/office/word/2016/wordml/cid" xmlns:w16se="http://schemas.microsoft.com/office/word/2015/wordml/symex" mc:Ignorable="w14 w15 w16se w16cid">
   <w:docDefaults>
     <w:rPrDefault>
       <w:rPr>
@@ -4862,7 +4793,7 @@
       </w:pPr>
     </w:pPrDefault>
   </w:docDefaults>
-  <w:latentStyles w:defLockedState="0" w:defUIPriority="99" w:defSemiHidden="0" w:defUnhideWhenUsed="0" w:defQFormat="0" w:count="371">
+  <w:latentStyles w:defLockedState="0" w:defUIPriority="99" w:defSemiHidden="0" w:defUnhideWhenUsed="0" w:defQFormat="0" w:count="375">
     <w:lsdException w:name="Normal" w:uiPriority="0" w:qFormat="1"/>
     <w:lsdException w:name="heading 1" w:uiPriority="9" w:qFormat="1"/>
     <w:lsdException w:name="heading 2" w:semiHidden="1" w:uiPriority="9" w:unhideWhenUsed="1" w:qFormat="1"/>
@@ -4968,7 +4899,6 @@
     <w:lsdException w:name="HTML Sample" w:semiHidden="1" w:unhideWhenUsed="1"/>
     <w:lsdException w:name="HTML Typewriter" w:semiHidden="1" w:unhideWhenUsed="1"/>
     <w:lsdException w:name="HTML Variable" w:semiHidden="1" w:unhideWhenUsed="1"/>
-    <w:lsdException w:name="Normal Table" w:semiHidden="1" w:unhideWhenUsed="1"/>
     <w:lsdException w:name="annotation subject" w:semiHidden="1" w:unhideWhenUsed="1"/>
     <w:lsdException w:name="No List" w:semiHidden="1" w:unhideWhenUsed="1"/>
     <w:lsdException w:name="Outline List 1" w:semiHidden="1" w:unhideWhenUsed="1"/>
@@ -5012,10 +4942,8 @@
     <w:lsdException w:name="Table Elegant" w:semiHidden="1" w:unhideWhenUsed="1"/>
     <w:lsdException w:name="Table Professional" w:semiHidden="1" w:unhideWhenUsed="1"/>
     <w:lsdException w:name="Table Subtle 1" w:semiHidden="1" w:unhideWhenUsed="1"/>
-    <w:lsdException w:name="Table Subtle 2" w:semiHidden="1" w:unhideWhenUsed="1"/>
     <w:lsdException w:name="Table Web 1" w:semiHidden="1" w:unhideWhenUsed="1"/>
     <w:lsdException w:name="Table Web 2" w:semiHidden="1" w:unhideWhenUsed="1"/>
-    <w:lsdException w:name="Table Web 3" w:semiHidden="1" w:unhideWhenUsed="1"/>
     <w:lsdException w:name="Balloon Text" w:semiHidden="1" w:unhideWhenUsed="1"/>
     <w:lsdException w:name="Table Grid" w:uiPriority="39"/>
     <w:lsdException w:name="Table Theme" w:semiHidden="1" w:unhideWhenUsed="1"/>
@@ -5234,6 +5162,10 @@
     <w:lsdException w:name="List Table 5 Dark Accent 6" w:uiPriority="50"/>
     <w:lsdException w:name="List Table 6 Colorful Accent 6" w:uiPriority="51"/>
     <w:lsdException w:name="List Table 7 Colorful Accent 6" w:uiPriority="52"/>
+    <w:lsdException w:name="Mention" w:semiHidden="1" w:unhideWhenUsed="1"/>
+    <w:lsdException w:name="Smart Hyperlink" w:semiHidden="1" w:unhideWhenUsed="1"/>
+    <w:lsdException w:name="Hashtag" w:semiHidden="1" w:unhideWhenUsed="1"/>
+    <w:lsdException w:name="Unresolved Mention" w:semiHidden="1" w:unhideWhenUsed="1"/>
   </w:latentStyles>
   <w:style w:type="paragraph" w:default="1" w:styleId="Normal">
     <w:name w:val="Normal"/>
@@ -5300,7 +5232,7 @@
 </file>
 
 <file path=word/charts/chart1.xml><?xml version="1.0" encoding="utf-8"?>
-<c:chartSpace xmlns:c="http://schemas.openxmlformats.org/drawingml/2006/chart" xmlns:a="http://schemas.openxmlformats.org/drawingml/2006/main" xmlns:r="http://schemas.openxmlformats.org/officeDocument/2006/relationships">
+<c:chartSpace xmlns:c="http://schemas.openxmlformats.org/drawingml/2006/chart" xmlns:a="http://schemas.openxmlformats.org/drawingml/2006/main" xmlns:r="http://schemas.openxmlformats.org/officeDocument/2006/relationships" xmlns:c16r2="http://schemas.microsoft.com/office/drawing/2015/06/chart">
   <c:date1904 val="0"/>
   <c:lang val="en-US"/>
   <c:roundedCorners val="0"/>
@@ -5371,7 +5303,7 @@
               <a:cs typeface="+mn-cs"/>
             </a:defRPr>
           </a:pPr>
-          <a:endParaRPr lang="pt-BR"/>
+          <a:endParaRPr lang="en-US"/>
         </a:p>
       </c:txPr>
     </c:title>
@@ -5492,6 +5424,11 @@
             </c:numRef>
           </c:val>
           <c:smooth val="0"/>
+          <c:extLst>
+            <c:ext xmlns:c16="http://schemas.microsoft.com/office/drawing/2014/chart" uri="{C3380CC4-5D6E-409C-BE32-E72D297353CC}">
+              <c16:uniqueId val="{00000000-81DE-4755-9583-8CAE8D0BFC0A}"/>
+            </c:ext>
+          </c:extLst>
         </c:ser>
         <c:ser>
           <c:idx val="0"/>
@@ -5568,6 +5505,11 @@
             </c:numRef>
           </c:val>
           <c:smooth val="0"/>
+          <c:extLst>
+            <c:ext xmlns:c16="http://schemas.microsoft.com/office/drawing/2014/chart" uri="{C3380CC4-5D6E-409C-BE32-E72D297353CC}">
+              <c16:uniqueId val="{00000001-81DE-4755-9583-8CAE8D0BFC0A}"/>
+            </c:ext>
+          </c:extLst>
         </c:ser>
         <c:dLbls>
           <c:showLegendKey val="0"/>
@@ -5620,7 +5562,7 @@
                 <a:cs typeface="+mn-cs"/>
               </a:defRPr>
             </a:pPr>
-            <a:endParaRPr lang="pt-BR"/>
+            <a:endParaRPr lang="en-US"/>
           </a:p>
         </c:txPr>
         <c:crossAx val="491918472"/>
@@ -5696,7 +5638,7 @@
                   <a:cs typeface="+mn-cs"/>
                 </a:defRPr>
               </a:pPr>
-              <a:endParaRPr lang="pt-BR"/>
+              <a:endParaRPr lang="en-US"/>
             </a:p>
           </c:txPr>
         </c:title>
@@ -5725,7 +5667,7 @@
                 <a:cs typeface="+mn-cs"/>
               </a:defRPr>
             </a:pPr>
-            <a:endParaRPr lang="pt-BR"/>
+            <a:endParaRPr lang="en-US"/>
           </a:p>
         </c:txPr>
         <c:crossAx val="8170424"/>
@@ -5764,7 +5706,7 @@
               <a:cs typeface="+mn-cs"/>
             </a:defRPr>
           </a:pPr>
-          <a:endParaRPr lang="pt-BR"/>
+          <a:endParaRPr lang="en-US"/>
         </a:p>
       </c:txPr>
     </c:legend>
@@ -5798,7 +5740,7 @@
           </a:solidFill>
         </a:defRPr>
       </a:pPr>
-      <a:endParaRPr lang="pt-BR"/>
+      <a:endParaRPr lang="en-US"/>
     </a:p>
   </c:txPr>
   <c:externalData r:id="rId3">

</xml_diff>

<commit_message>
+ legenda do gráfico
</commit_message>
<xml_diff>
--- a/T4/T4_IA_GuilhermeKorol_Matheus_Storck.docx
+++ b/T4/T4_IA_GuilhermeKorol_Matheus_Storck.docx
@@ -203,7 +203,6 @@
         </w:rPr>
         <w:t xml:space="preserve">écnicas de aprendizado de máquina. O </w:t>
       </w:r>
-      <w:proofErr w:type="spellStart"/>
       <w:r>
         <w:rPr>
           <w:rFonts w:asciiTheme="majorHAnsi" w:hAnsiTheme="majorHAnsi" w:cstheme="minorHAnsi"/>
@@ -212,7 +211,6 @@
         </w:rPr>
         <w:t>dataset</w:t>
       </w:r>
-      <w:proofErr w:type="spellEnd"/>
       <w:r>
         <w:rPr>
           <w:rFonts w:asciiTheme="majorHAnsi" w:hAnsiTheme="majorHAnsi" w:cstheme="minorHAnsi"/>
@@ -413,48 +411,15 @@
           <w:rFonts w:asciiTheme="majorHAnsi" w:hAnsiTheme="majorHAnsi" w:cstheme="minorHAnsi"/>
           <w:lang w:val="pt-BR"/>
         </w:rPr>
-        <w:t xml:space="preserve"> Cada amostra foi então </w:t>
-      </w:r>
-      <w:proofErr w:type="spellStart"/>
-      <w:r>
-        <w:rPr>
-          <w:rFonts w:asciiTheme="majorHAnsi" w:hAnsiTheme="majorHAnsi" w:cstheme="minorHAnsi"/>
-          <w:lang w:val="pt-BR"/>
-        </w:rPr>
-        <w:t>pré</w:t>
-      </w:r>
-      <w:proofErr w:type="spellEnd"/>
-      <w:r>
-        <w:rPr>
-          <w:rFonts w:asciiTheme="majorHAnsi" w:hAnsiTheme="majorHAnsi" w:cstheme="minorHAnsi"/>
-          <w:lang w:val="pt-BR"/>
-        </w:rPr>
-        <w:t>-processada</w:t>
-      </w:r>
-      <w:r>
-        <w:rPr>
-          <w:rFonts w:asciiTheme="majorHAnsi" w:hAnsiTheme="majorHAnsi" w:cstheme="minorHAnsi"/>
-          <w:lang w:val="pt-BR"/>
-        </w:rPr>
-        <w:t xml:space="preserve"> (por um filtro </w:t>
-      </w:r>
-      <w:proofErr w:type="spellStart"/>
-      <w:r>
-        <w:rPr>
-          <w:rFonts w:asciiTheme="majorHAnsi" w:hAnsiTheme="majorHAnsi" w:cstheme="minorHAnsi"/>
-          <w:lang w:val="pt-BR"/>
-        </w:rPr>
-        <w:t>passa-baixas</w:t>
-      </w:r>
-      <w:proofErr w:type="spellEnd"/>
-      <w:r>
-        <w:rPr>
-          <w:rFonts w:asciiTheme="majorHAnsi" w:hAnsiTheme="majorHAnsi" w:cstheme="minorHAnsi"/>
-          <w:lang w:val="pt-BR"/>
-        </w:rPr>
-        <w:t xml:space="preserve"> e </w:t>
-      </w:r>
-      <w:proofErr w:type="spellStart"/>
+        <w:t xml:space="preserve"> Cada amostra foi então pré-processada</w:t>
+      </w:r>
+      <w:r>
+        <w:rPr>
+          <w:rFonts w:asciiTheme="majorHAnsi" w:hAnsiTheme="majorHAnsi" w:cstheme="minorHAnsi"/>
+          <w:lang w:val="pt-BR"/>
+        </w:rPr>
+        <w:t xml:space="preserve"> (por um filtro passa-baixas e </w:t>
+      </w:r>
       <w:r>
         <w:rPr>
           <w:rFonts w:asciiTheme="majorHAnsi" w:hAnsiTheme="majorHAnsi" w:cstheme="minorHAnsi"/>
@@ -463,7 +428,6 @@
         </w:rPr>
         <w:t>subsampling</w:t>
       </w:r>
-      <w:proofErr w:type="spellEnd"/>
       <w:r>
         <w:rPr>
           <w:rFonts w:asciiTheme="majorHAnsi" w:hAnsiTheme="majorHAnsi" w:cstheme="minorHAnsi"/>
@@ -579,23 +543,7 @@
           <w:rFonts w:asciiTheme="majorHAnsi" w:hAnsiTheme="majorHAnsi" w:cstheme="minorHAnsi"/>
           <w:lang w:val="pt-BR"/>
         </w:rPr>
-        <w:t xml:space="preserve"> Já para adaptação para o formato </w:t>
-      </w:r>
-      <w:proofErr w:type="spellStart"/>
-      <w:r>
-        <w:rPr>
-          <w:rFonts w:asciiTheme="majorHAnsi" w:hAnsiTheme="majorHAnsi" w:cstheme="minorHAnsi"/>
-          <w:lang w:val="pt-BR"/>
-        </w:rPr>
-        <w:t>Weka</w:t>
-      </w:r>
-      <w:proofErr w:type="spellEnd"/>
-      <w:r>
-        <w:rPr>
-          <w:rFonts w:asciiTheme="majorHAnsi" w:hAnsiTheme="majorHAnsi" w:cstheme="minorHAnsi"/>
-          <w:lang w:val="pt-BR"/>
-        </w:rPr>
-        <w:t>, cada amostra de 8x8 atributos</w:t>
+        <w:t xml:space="preserve"> Já para adaptação para o formato Weka, cada amostra de 8x8 atributos</w:t>
       </w:r>
       <w:r>
         <w:rPr>
@@ -901,7 +849,6 @@
         </w:rPr>
         <w:t xml:space="preserve"> artificial do tipo </w:t>
       </w:r>
-      <w:proofErr w:type="spellStart"/>
       <w:r>
         <w:rPr>
           <w:rFonts w:asciiTheme="majorHAnsi" w:hAnsiTheme="majorHAnsi" w:cstheme="minorHAnsi"/>
@@ -910,7 +857,6 @@
         </w:rPr>
         <w:t>feedforward</w:t>
       </w:r>
-      <w:proofErr w:type="spellEnd"/>
       <w:r>
         <w:rPr>
           <w:rFonts w:asciiTheme="majorHAnsi" w:hAnsiTheme="majorHAnsi" w:cstheme="minorHAnsi"/>
@@ -1040,30 +986,14 @@
           <w:rFonts w:asciiTheme="majorHAnsi" w:hAnsiTheme="majorHAnsi" w:cstheme="minorHAnsi"/>
           <w:lang w:val="pt-BR"/>
         </w:rPr>
-        <w:t xml:space="preserve"> </w:t>
-      </w:r>
-      <w:proofErr w:type="gramStart"/>
-      <w:r>
-        <w:rPr>
-          <w:rFonts w:asciiTheme="majorHAnsi" w:hAnsiTheme="majorHAnsi" w:cstheme="minorHAnsi"/>
-          <w:lang w:val="pt-BR"/>
-        </w:rPr>
-        <w:t>sigmoid</w:t>
-      </w:r>
-      <w:r>
-        <w:rPr>
-          <w:rFonts w:asciiTheme="majorHAnsi" w:hAnsiTheme="majorHAnsi" w:cstheme="minorHAnsi"/>
-          <w:lang w:val="pt-BR"/>
-        </w:rPr>
-        <w:t>e</w:t>
-      </w:r>
-      <w:proofErr w:type="gramEnd"/>
-      <w:r>
-        <w:rPr>
-          <w:rFonts w:asciiTheme="majorHAnsi" w:hAnsiTheme="majorHAnsi" w:cstheme="minorHAnsi"/>
-          <w:lang w:val="pt-BR"/>
-        </w:rPr>
-        <w:t xml:space="preserve"> e</w:t>
+        <w:t xml:space="preserve"> sigmoid</w:t>
+      </w:r>
+      <w:r>
+        <w:rPr>
+          <w:rFonts w:asciiTheme="majorHAnsi" w:hAnsiTheme="majorHAnsi" w:cstheme="minorHAnsi"/>
+          <w:lang w:val="pt-BR"/>
+        </w:rPr>
+        <w:t>e e</w:t>
       </w:r>
       <w:r>
         <w:rPr>
@@ -1119,34 +1049,14 @@
         </w:rPr>
         <w:t xml:space="preserve"> a classe correta. O processo é realizado pelo algoritmo </w:t>
       </w:r>
-      <w:proofErr w:type="spellStart"/>
       <w:r>
         <w:rPr>
           <w:rFonts w:asciiTheme="majorHAnsi" w:hAnsiTheme="majorHAnsi" w:cstheme="minorHAnsi"/>
           <w:i/>
           <w:lang w:val="pt-BR"/>
         </w:rPr>
-        <w:t>Error</w:t>
-      </w:r>
-      <w:proofErr w:type="spellEnd"/>
-      <w:r>
-        <w:rPr>
-          <w:rFonts w:asciiTheme="majorHAnsi" w:hAnsiTheme="majorHAnsi" w:cstheme="minorHAnsi"/>
-          <w:i/>
-          <w:lang w:val="pt-BR"/>
-        </w:rPr>
-        <w:t xml:space="preserve"> </w:t>
-      </w:r>
-      <w:proofErr w:type="spellStart"/>
-      <w:r>
-        <w:rPr>
-          <w:rFonts w:asciiTheme="majorHAnsi" w:hAnsiTheme="majorHAnsi" w:cstheme="minorHAnsi"/>
-          <w:i/>
-          <w:lang w:val="pt-BR"/>
-        </w:rPr>
-        <w:t>Backpropagation</w:t>
-      </w:r>
-      <w:proofErr w:type="spellEnd"/>
+        <w:t>Error Backpropagation</w:t>
+      </w:r>
       <w:r>
         <w:rPr>
           <w:rFonts w:asciiTheme="majorHAnsi" w:hAnsiTheme="majorHAnsi" w:cstheme="minorHAnsi"/>
@@ -1482,34 +1392,14 @@
         </w:rPr>
         <w:t>é o de Partição Recursiva (</w:t>
       </w:r>
-      <w:proofErr w:type="spellStart"/>
       <w:r>
         <w:rPr>
           <w:rFonts w:asciiTheme="majorHAnsi" w:hAnsiTheme="majorHAnsi" w:cstheme="minorHAnsi"/>
           <w:i/>
           <w:lang w:val="pt-BR"/>
         </w:rPr>
-        <w:t>Recursive</w:t>
-      </w:r>
-      <w:proofErr w:type="spellEnd"/>
-      <w:r>
-        <w:rPr>
-          <w:rFonts w:asciiTheme="majorHAnsi" w:hAnsiTheme="majorHAnsi" w:cstheme="minorHAnsi"/>
-          <w:i/>
-          <w:lang w:val="pt-BR"/>
-        </w:rPr>
-        <w:t xml:space="preserve"> </w:t>
-      </w:r>
-      <w:proofErr w:type="spellStart"/>
-      <w:r>
-        <w:rPr>
-          <w:rFonts w:asciiTheme="majorHAnsi" w:hAnsiTheme="majorHAnsi" w:cstheme="minorHAnsi"/>
-          <w:i/>
-          <w:lang w:val="pt-BR"/>
-        </w:rPr>
-        <w:t>Partioning</w:t>
-      </w:r>
-      <w:proofErr w:type="spellEnd"/>
+        <w:t>Recursive Partioning</w:t>
+      </w:r>
       <w:r>
         <w:rPr>
           <w:rFonts w:asciiTheme="majorHAnsi" w:hAnsiTheme="majorHAnsi" w:cstheme="minorHAnsi"/>
@@ -1660,102 +1550,28 @@
         </w:rPr>
         <w:t xml:space="preserve"> Alguns exemplos de algoritmos são </w:t>
       </w:r>
-      <w:proofErr w:type="spellStart"/>
       <w:r>
         <w:rPr>
           <w:rFonts w:asciiTheme="majorHAnsi" w:hAnsiTheme="majorHAnsi" w:cstheme="minorHAnsi"/>
           <w:i/>
           <w:lang w:val="pt-BR"/>
         </w:rPr>
-        <w:t>Maximum</w:t>
-      </w:r>
-      <w:proofErr w:type="spellEnd"/>
+        <w:t xml:space="preserve">Maximum a posteriori estimation </w:t>
+      </w:r>
+      <w:r>
+        <w:rPr>
+          <w:rFonts w:asciiTheme="majorHAnsi" w:hAnsiTheme="majorHAnsi" w:cstheme="minorHAnsi"/>
+          <w:lang w:val="pt-BR"/>
+        </w:rPr>
+        <w:t xml:space="preserve">(MAP) e </w:t>
+      </w:r>
       <w:r>
         <w:rPr>
           <w:rFonts w:asciiTheme="majorHAnsi" w:hAnsiTheme="majorHAnsi" w:cstheme="minorHAnsi"/>
           <w:i/>
           <w:lang w:val="pt-BR"/>
         </w:rPr>
-        <w:t xml:space="preserve"> a posteriori </w:t>
-      </w:r>
-      <w:proofErr w:type="spellStart"/>
-      <w:r>
-        <w:rPr>
-          <w:rFonts w:asciiTheme="majorHAnsi" w:hAnsiTheme="majorHAnsi" w:cstheme="minorHAnsi"/>
-          <w:i/>
-          <w:lang w:val="pt-BR"/>
-        </w:rPr>
-        <w:t>estimation</w:t>
-      </w:r>
-      <w:proofErr w:type="spellEnd"/>
-      <w:r>
-        <w:rPr>
-          <w:rFonts w:asciiTheme="majorHAnsi" w:hAnsiTheme="majorHAnsi" w:cstheme="minorHAnsi"/>
-          <w:i/>
-          <w:lang w:val="pt-BR"/>
-        </w:rPr>
-        <w:t xml:space="preserve"> </w:t>
-      </w:r>
-      <w:r>
-        <w:rPr>
-          <w:rFonts w:asciiTheme="majorHAnsi" w:hAnsiTheme="majorHAnsi" w:cstheme="minorHAnsi"/>
-          <w:lang w:val="pt-BR"/>
-        </w:rPr>
-        <w:t xml:space="preserve">(MAP) e </w:t>
-      </w:r>
-      <w:proofErr w:type="spellStart"/>
-      <w:r>
-        <w:rPr>
-          <w:rFonts w:asciiTheme="majorHAnsi" w:hAnsiTheme="majorHAnsi" w:cstheme="minorHAnsi"/>
-          <w:i/>
-          <w:lang w:val="pt-BR"/>
-        </w:rPr>
-        <w:t>Maximum</w:t>
-      </w:r>
-      <w:proofErr w:type="spellEnd"/>
-      <w:r>
-        <w:rPr>
-          <w:rFonts w:asciiTheme="majorHAnsi" w:hAnsiTheme="majorHAnsi" w:cstheme="minorHAnsi"/>
-          <w:i/>
-          <w:lang w:val="pt-BR"/>
-        </w:rPr>
-        <w:t xml:space="preserve"> </w:t>
-      </w:r>
-      <w:proofErr w:type="spellStart"/>
-      <w:r>
-        <w:rPr>
-          <w:rFonts w:asciiTheme="majorHAnsi" w:hAnsiTheme="majorHAnsi" w:cstheme="minorHAnsi"/>
-          <w:i/>
-          <w:lang w:val="pt-BR"/>
-        </w:rPr>
-        <w:t>Likelihood</w:t>
-      </w:r>
-      <w:proofErr w:type="spellEnd"/>
-      <w:r>
-        <w:rPr>
-          <w:rFonts w:asciiTheme="majorHAnsi" w:hAnsiTheme="majorHAnsi" w:cstheme="minorHAnsi"/>
-          <w:i/>
-          <w:lang w:val="pt-BR"/>
-        </w:rPr>
-        <w:t xml:space="preserve"> </w:t>
-      </w:r>
-      <w:proofErr w:type="spellStart"/>
-      <w:r>
-        <w:rPr>
-          <w:rFonts w:asciiTheme="majorHAnsi" w:hAnsiTheme="majorHAnsi" w:cstheme="minorHAnsi"/>
-          <w:i/>
-          <w:lang w:val="pt-BR"/>
-        </w:rPr>
-        <w:t>estimation</w:t>
-      </w:r>
-      <w:proofErr w:type="spellEnd"/>
-      <w:r>
-        <w:rPr>
-          <w:rFonts w:asciiTheme="majorHAnsi" w:hAnsiTheme="majorHAnsi" w:cstheme="minorHAnsi"/>
-          <w:i/>
-          <w:lang w:val="pt-BR"/>
-        </w:rPr>
-        <w:t xml:space="preserve"> </w:t>
+        <w:t xml:space="preserve">Maximum Likelihood estimation </w:t>
       </w:r>
       <w:r>
         <w:rPr>
@@ -1902,7 +1718,7 @@
           <w:lang w:val="pt-BR" w:eastAsia="pt-BR"/>
         </w:rPr>
         <w:drawing>
-          <wp:inline distT="0" distB="0" distL="0" distR="0" wp14:anchorId="3C53DF76" wp14:editId="1093FA49">
+          <wp:inline distT="0" distB="0" distL="0" distR="0" wp14:anchorId="3C53DF76" wp14:editId="48A7E26F">
             <wp:extent cx="3101645" cy="1982419"/>
             <wp:effectExtent l="0" t="0" r="3810" b="18415"/>
             <wp:docPr id="1" name="Chart 1"/>
@@ -1915,6 +1731,8 @@
           </wp:inline>
         </w:drawing>
       </w:r>
+      <w:bookmarkStart w:id="0" w:name="_GoBack"/>
+      <w:bookmarkEnd w:id="0"/>
     </w:p>
     <w:p>
       <w:pPr>
@@ -2004,48 +1822,29 @@
           <w:rFonts w:asciiTheme="majorHAnsi" w:hAnsiTheme="majorHAnsi" w:cstheme="majorHAnsi"/>
           <w:lang w:val="pt-BR"/>
         </w:rPr>
-        <w:t>Podemos observar que os melhores</w:t>
-      </w:r>
-      <w:bookmarkStart w:id="0" w:name="_GoBack"/>
-      <w:bookmarkEnd w:id="0"/>
+        <w:t xml:space="preserve">Podemos observar que os melhores resultados foram obtidos com taxa de 0.5 e que a partir de, aproximadamente, </w:t>
+      </w:r>
       <w:r>
         <w:rPr>
           <w:rFonts w:asciiTheme="majorHAnsi" w:hAnsiTheme="majorHAnsi" w:cstheme="majorHAnsi"/>
           <w:lang w:val="pt-BR"/>
         </w:rPr>
-        <w:t xml:space="preserve"> resultados foram obtidos com taxa de 0.5 e que a partir de, aproximadamente, </w:t>
+        <w:t>500</w:t>
       </w:r>
       <w:r>
         <w:rPr>
           <w:rFonts w:asciiTheme="majorHAnsi" w:hAnsiTheme="majorHAnsi" w:cstheme="majorHAnsi"/>
           <w:lang w:val="pt-BR"/>
         </w:rPr>
-        <w:t>500</w:t>
-      </w:r>
-      <w:r>
-        <w:rPr>
-          <w:rFonts w:asciiTheme="majorHAnsi" w:hAnsiTheme="majorHAnsi" w:cstheme="majorHAnsi"/>
-          <w:lang w:val="pt-BR"/>
-        </w:rPr>
         <w:t xml:space="preserve"> épocas o erro estabiliza para a mesma taxa de aprendizagem. Porém, com apenas 100 épocas atinge o menor valor. Treinando para número de épocas maiores que 100 observamos </w:t>
       </w:r>
-      <w:proofErr w:type="spellStart"/>
       <w:r>
         <w:rPr>
           <w:rFonts w:asciiTheme="majorHAnsi" w:hAnsiTheme="majorHAnsi" w:cstheme="majorHAnsi"/>
           <w:i/>
           <w:lang w:val="pt-BR"/>
         </w:rPr>
-        <w:t>overfitting</w:t>
-      </w:r>
-      <w:proofErr w:type="spellEnd"/>
-      <w:r>
-        <w:rPr>
-          <w:rFonts w:asciiTheme="majorHAnsi" w:hAnsiTheme="majorHAnsi" w:cstheme="majorHAnsi"/>
-          <w:i/>
-          <w:lang w:val="pt-BR"/>
-        </w:rPr>
-        <w:t xml:space="preserve"> </w:t>
+        <w:t xml:space="preserve">overfitting </w:t>
       </w:r>
       <w:r>
         <w:rPr>
@@ -4122,35 +3921,7 @@
         <w:rPr>
           <w:color w:val="auto"/>
         </w:rPr>
-        <w:t xml:space="preserve">100 </w:t>
-      </w:r>
-      <w:proofErr w:type="spellStart"/>
-      <w:r>
-        <w:rPr>
-          <w:color w:val="auto"/>
-        </w:rPr>
-        <w:t>Épocas</w:t>
-      </w:r>
-      <w:proofErr w:type="spellEnd"/>
-      <w:r>
-        <w:rPr>
-          <w:color w:val="auto"/>
-        </w:rPr>
-        <w:t xml:space="preserve"> e 0.5 de taxa de </w:t>
-      </w:r>
-      <w:proofErr w:type="spellStart"/>
-      <w:r>
-        <w:rPr>
-          <w:color w:val="auto"/>
-        </w:rPr>
-        <w:t>aprendizagem</w:t>
-      </w:r>
-      <w:proofErr w:type="spellEnd"/>
-      <w:r>
-        <w:rPr>
-          <w:color w:val="auto"/>
-        </w:rPr>
-        <w:t>.</w:t>
+        <w:t>100 Épocas e 0.5 de taxa de aprendizagem.</w:t>
       </w:r>
     </w:p>
     <w:p>
@@ -4334,35 +4105,7 @@
         <w:rPr>
           <w:rFonts w:cstheme="minorHAnsi"/>
         </w:rPr>
-        <w:t xml:space="preserve">E. </w:t>
-      </w:r>
-      <w:proofErr w:type="spellStart"/>
-      <w:r>
-        <w:rPr>
-          <w:rFonts w:cstheme="minorHAnsi"/>
-        </w:rPr>
-        <w:t>Alpaydin</w:t>
-      </w:r>
-      <w:proofErr w:type="spellEnd"/>
-      <w:r>
-        <w:rPr>
-          <w:rFonts w:cstheme="minorHAnsi"/>
-        </w:rPr>
-        <w:t xml:space="preserve">, C. </w:t>
-      </w:r>
-      <w:proofErr w:type="spellStart"/>
-      <w:r>
-        <w:rPr>
-          <w:rFonts w:cstheme="minorHAnsi"/>
-        </w:rPr>
-        <w:t>Kaynak</w:t>
-      </w:r>
-      <w:proofErr w:type="spellEnd"/>
-      <w:r>
-        <w:rPr>
-          <w:rFonts w:cstheme="minorHAnsi"/>
-        </w:rPr>
-        <w:t xml:space="preserve">. Optical Recognition of Handwritten Digits Data Set. </w:t>
+        <w:t xml:space="preserve">E. Alpaydin, C. Kaynak. Optical Recognition of Handwritten Digits Data Set. </w:t>
       </w:r>
       <w:r>
         <w:rPr>
@@ -5531,6 +5274,55 @@
         </c:scaling>
         <c:delete val="0"/>
         <c:axPos val="b"/>
+        <c:title>
+          <c:tx>
+            <c:rich>
+              <a:bodyPr rot="0" spcFirstLastPara="1" vertOverflow="ellipsis" vert="horz" wrap="square" anchor="ctr" anchorCtr="1"/>
+              <a:lstStyle/>
+              <a:p>
+                <a:pPr>
+                  <a:defRPr sz="1000" b="0" i="0" u="none" strike="noStrike" kern="1200" baseline="0">
+                    <a:solidFill>
+                      <a:sysClr val="windowText" lastClr="000000"/>
+                    </a:solidFill>
+                    <a:latin typeface="+mn-lt"/>
+                    <a:ea typeface="+mn-ea"/>
+                    <a:cs typeface="+mn-cs"/>
+                  </a:defRPr>
+                </a:pPr>
+                <a:r>
+                  <a:rPr lang="en-US"/>
+                  <a:t>Época</a:t>
+                </a:r>
+              </a:p>
+            </c:rich>
+          </c:tx>
+          <c:overlay val="0"/>
+          <c:spPr>
+            <a:noFill/>
+            <a:ln>
+              <a:noFill/>
+            </a:ln>
+            <a:effectLst/>
+          </c:spPr>
+          <c:txPr>
+            <a:bodyPr rot="0" spcFirstLastPara="1" vertOverflow="ellipsis" vert="horz" wrap="square" anchor="ctr" anchorCtr="1"/>
+            <a:lstStyle/>
+            <a:p>
+              <a:pPr>
+                <a:defRPr sz="1000" b="0" i="0" u="none" strike="noStrike" kern="1200" baseline="0">
+                  <a:solidFill>
+                    <a:sysClr val="windowText" lastClr="000000"/>
+                  </a:solidFill>
+                  <a:latin typeface="+mn-lt"/>
+                  <a:ea typeface="+mn-ea"/>
+                  <a:cs typeface="+mn-cs"/>
+                </a:defRPr>
+              </a:pPr>
+              <a:endParaRPr lang="en-US"/>
+            </a:p>
+          </c:txPr>
+        </c:title>
         <c:numFmt formatCode="General" sourceLinked="1"/>
         <c:majorTickMark val="none"/>
         <c:minorTickMark val="none"/>

</xml_diff>

<commit_message>
Acho que eras isso
</commit_message>
<xml_diff>
--- a/T4/T4_IA_GuilhermeKorol_Matheus_Storck.docx
+++ b/T4/T4_IA_GuilhermeKorol_Matheus_Storck.docx
@@ -1,6 +1,6 @@
 
 <file path=word/document.xml><?xml version="1.0" encoding="utf-8"?>
-<w:document xmlns:wpc="http://schemas.microsoft.com/office/word/2010/wordprocessingCanvas" xmlns:mc="http://schemas.openxmlformats.org/markup-compatibility/2006" xmlns:o="urn:schemas-microsoft-com:office:office" xmlns:r="http://schemas.openxmlformats.org/officeDocument/2006/relationships" xmlns:m="http://schemas.openxmlformats.org/officeDocument/2006/math" xmlns:v="urn:schemas-microsoft-com:vml" xmlns:wp14="http://schemas.microsoft.com/office/word/2010/wordprocessingDrawing" xmlns:wp="http://schemas.openxmlformats.org/drawingml/2006/wordprocessingDrawing" xmlns:w10="urn:schemas-microsoft-com:office:word" xmlns:w="http://schemas.openxmlformats.org/wordprocessingml/2006/main" xmlns:w14="http://schemas.microsoft.com/office/word/2010/wordml" xmlns:w15="http://schemas.microsoft.com/office/word/2012/wordml" xmlns:wpg="http://schemas.microsoft.com/office/word/2010/wordprocessingGroup" xmlns:wpi="http://schemas.microsoft.com/office/word/2010/wordprocessingInk" xmlns:wne="http://schemas.microsoft.com/office/word/2006/wordml" xmlns:wps="http://schemas.microsoft.com/office/word/2010/wordprocessingShape" mc:Ignorable="w14 w15 wp14">
+<w:document xmlns:wpc="http://schemas.microsoft.com/office/word/2010/wordprocessingCanvas" xmlns:cx="http://schemas.microsoft.com/office/drawing/2014/chartex" xmlns:cx1="http://schemas.microsoft.com/office/drawing/2015/9/8/chartex" xmlns:cx2="http://schemas.microsoft.com/office/drawing/2015/10/21/chartex" xmlns:cx3="http://schemas.microsoft.com/office/drawing/2016/5/9/chartex" xmlns:cx4="http://schemas.microsoft.com/office/drawing/2016/5/10/chartex" xmlns:cx5="http://schemas.microsoft.com/office/drawing/2016/5/11/chartex" xmlns:cx6="http://schemas.microsoft.com/office/drawing/2016/5/12/chartex" xmlns:cx7="http://schemas.microsoft.com/office/drawing/2016/5/13/chartex" xmlns:cx8="http://schemas.microsoft.com/office/drawing/2016/5/14/chartex" xmlns:mc="http://schemas.openxmlformats.org/markup-compatibility/2006" xmlns:aink="http://schemas.microsoft.com/office/drawing/2016/ink" xmlns:am3d="http://schemas.microsoft.com/office/drawing/2017/model3d" xmlns:o="urn:schemas-microsoft-com:office:office" xmlns:r="http://schemas.openxmlformats.org/officeDocument/2006/relationships" xmlns:m="http://schemas.openxmlformats.org/officeDocument/2006/math" xmlns:v="urn:schemas-microsoft-com:vml" xmlns:wp14="http://schemas.microsoft.com/office/word/2010/wordprocessingDrawing" xmlns:wp="http://schemas.openxmlformats.org/drawingml/2006/wordprocessingDrawing" xmlns:w10="urn:schemas-microsoft-com:office:word" xmlns:w="http://schemas.openxmlformats.org/wordprocessingml/2006/main" xmlns:w14="http://schemas.microsoft.com/office/word/2010/wordml" xmlns:w15="http://schemas.microsoft.com/office/word/2012/wordml" xmlns:w16cid="http://schemas.microsoft.com/office/word/2016/wordml/cid" xmlns:w16se="http://schemas.microsoft.com/office/word/2015/wordml/symex" xmlns:wpg="http://schemas.microsoft.com/office/word/2010/wordprocessingGroup" xmlns:wpi="http://schemas.microsoft.com/office/word/2010/wordprocessingInk" xmlns:wne="http://schemas.microsoft.com/office/word/2006/wordml" xmlns:wps="http://schemas.microsoft.com/office/word/2010/wordprocessingShape" mc:Ignorable="w14 w15 w16se w16cid wp14">
   <w:body>
     <w:p>
       <w:pPr>
@@ -203,6 +203,7 @@
         </w:rPr>
         <w:t xml:space="preserve">écnicas de aprendizado de máquina. O </w:t>
       </w:r>
+      <w:proofErr w:type="spellStart"/>
       <w:r>
         <w:rPr>
           <w:rFonts w:asciiTheme="majorHAnsi" w:hAnsiTheme="majorHAnsi" w:cstheme="minorHAnsi"/>
@@ -211,6 +212,7 @@
         </w:rPr>
         <w:t>dataset</w:t>
       </w:r>
+      <w:proofErr w:type="spellEnd"/>
       <w:r>
         <w:rPr>
           <w:rFonts w:asciiTheme="majorHAnsi" w:hAnsiTheme="majorHAnsi" w:cstheme="minorHAnsi"/>
@@ -411,15 +413,48 @@
           <w:rFonts w:asciiTheme="majorHAnsi" w:hAnsiTheme="majorHAnsi" w:cstheme="minorHAnsi"/>
           <w:lang w:val="pt-BR"/>
         </w:rPr>
-        <w:t xml:space="preserve"> Cada amostra foi então pré-processada</w:t>
-      </w:r>
-      <w:r>
-        <w:rPr>
-          <w:rFonts w:asciiTheme="majorHAnsi" w:hAnsiTheme="majorHAnsi" w:cstheme="minorHAnsi"/>
-          <w:lang w:val="pt-BR"/>
-        </w:rPr>
-        <w:t xml:space="preserve"> (por um filtro passa-baixas e </w:t>
-      </w:r>
+        <w:t xml:space="preserve"> Cada amostra foi então </w:t>
+      </w:r>
+      <w:proofErr w:type="spellStart"/>
+      <w:r>
+        <w:rPr>
+          <w:rFonts w:asciiTheme="majorHAnsi" w:hAnsiTheme="majorHAnsi" w:cstheme="minorHAnsi"/>
+          <w:lang w:val="pt-BR"/>
+        </w:rPr>
+        <w:t>pré</w:t>
+      </w:r>
+      <w:proofErr w:type="spellEnd"/>
+      <w:r>
+        <w:rPr>
+          <w:rFonts w:asciiTheme="majorHAnsi" w:hAnsiTheme="majorHAnsi" w:cstheme="minorHAnsi"/>
+          <w:lang w:val="pt-BR"/>
+        </w:rPr>
+        <w:t>-processada</w:t>
+      </w:r>
+      <w:r>
+        <w:rPr>
+          <w:rFonts w:asciiTheme="majorHAnsi" w:hAnsiTheme="majorHAnsi" w:cstheme="minorHAnsi"/>
+          <w:lang w:val="pt-BR"/>
+        </w:rPr>
+        <w:t xml:space="preserve"> (por um filtro </w:t>
+      </w:r>
+      <w:proofErr w:type="spellStart"/>
+      <w:r>
+        <w:rPr>
+          <w:rFonts w:asciiTheme="majorHAnsi" w:hAnsiTheme="majorHAnsi" w:cstheme="minorHAnsi"/>
+          <w:lang w:val="pt-BR"/>
+        </w:rPr>
+        <w:t>passa-baixas</w:t>
+      </w:r>
+      <w:proofErr w:type="spellEnd"/>
+      <w:r>
+        <w:rPr>
+          <w:rFonts w:asciiTheme="majorHAnsi" w:hAnsiTheme="majorHAnsi" w:cstheme="minorHAnsi"/>
+          <w:lang w:val="pt-BR"/>
+        </w:rPr>
+        <w:t xml:space="preserve"> e </w:t>
+      </w:r>
+      <w:proofErr w:type="spellStart"/>
       <w:r>
         <w:rPr>
           <w:rFonts w:asciiTheme="majorHAnsi" w:hAnsiTheme="majorHAnsi" w:cstheme="minorHAnsi"/>
@@ -427,6 +462,7 @@
         </w:rPr>
         <w:t>subsampling</w:t>
       </w:r>
+      <w:proofErr w:type="spellEnd"/>
       <w:r>
         <w:rPr>
           <w:rFonts w:asciiTheme="majorHAnsi" w:hAnsiTheme="majorHAnsi" w:cstheme="minorHAnsi"/>
@@ -448,12 +484,21 @@
         </w:rPr>
         <w:t xml:space="preserve">do </w:t>
       </w:r>
-      <w:r>
-        <w:rPr>
-          <w:rFonts w:asciiTheme="majorHAnsi" w:hAnsiTheme="majorHAnsi" w:cstheme="minorHAnsi"/>
-          <w:lang w:val="pt-BR"/>
-        </w:rPr>
-        <w:t xml:space="preserve">dataset </w:t>
+      <w:proofErr w:type="spellStart"/>
+      <w:r>
+        <w:rPr>
+          <w:rFonts w:asciiTheme="majorHAnsi" w:hAnsiTheme="majorHAnsi" w:cstheme="minorHAnsi"/>
+          <w:lang w:val="pt-BR"/>
+        </w:rPr>
+        <w:t>dataset</w:t>
+      </w:r>
+      <w:proofErr w:type="spellEnd"/>
+      <w:r>
+        <w:rPr>
+          <w:rFonts w:asciiTheme="majorHAnsi" w:hAnsiTheme="majorHAnsi" w:cstheme="minorHAnsi"/>
+          <w:lang w:val="pt-BR"/>
+        </w:rPr>
+        <w:t xml:space="preserve"> </w:t>
       </w:r>
       <w:r>
         <w:rPr>
@@ -570,7 +615,23 @@
           <w:rFonts w:asciiTheme="majorHAnsi" w:hAnsiTheme="majorHAnsi" w:cstheme="minorHAnsi"/>
           <w:lang w:val="pt-BR"/>
         </w:rPr>
-        <w:t xml:space="preserve"> Já para adaptação para o formato Weka, cada amostra de 8x8 atributos</w:t>
+        <w:t xml:space="preserve"> Já para adaptação para o formato </w:t>
+      </w:r>
+      <w:proofErr w:type="spellStart"/>
+      <w:r>
+        <w:rPr>
+          <w:rFonts w:asciiTheme="majorHAnsi" w:hAnsiTheme="majorHAnsi" w:cstheme="minorHAnsi"/>
+          <w:lang w:val="pt-BR"/>
+        </w:rPr>
+        <w:t>Weka</w:t>
+      </w:r>
+      <w:proofErr w:type="spellEnd"/>
+      <w:r>
+        <w:rPr>
+          <w:rFonts w:asciiTheme="majorHAnsi" w:hAnsiTheme="majorHAnsi" w:cstheme="minorHAnsi"/>
+          <w:lang w:val="pt-BR"/>
+        </w:rPr>
+        <w:t>, cada amostra de 8x8 atributos</w:t>
       </w:r>
       <w:r>
         <w:rPr>
@@ -791,7 +852,39 @@
           <w:rFonts w:asciiTheme="majorHAnsi" w:hAnsiTheme="majorHAnsi" w:cstheme="minorHAnsi"/>
           <w:lang w:val="pt-BR"/>
         </w:rPr>
-        <w:t xml:space="preserve">em um problema de classificação, escolhemos os algoritmos Rede Multi-Layer Perceptron, Rede Bayesiana, Árvore de Decisão e </w:t>
+        <w:t xml:space="preserve">em um problema de classificação, escolhemos os algoritmos Rede </w:t>
+      </w:r>
+      <w:proofErr w:type="spellStart"/>
+      <w:r>
+        <w:rPr>
+          <w:rFonts w:asciiTheme="majorHAnsi" w:hAnsiTheme="majorHAnsi" w:cstheme="minorHAnsi"/>
+          <w:lang w:val="pt-BR"/>
+        </w:rPr>
+        <w:t>Multi-Layer</w:t>
+      </w:r>
+      <w:proofErr w:type="spellEnd"/>
+      <w:r>
+        <w:rPr>
+          <w:rFonts w:asciiTheme="majorHAnsi" w:hAnsiTheme="majorHAnsi" w:cstheme="minorHAnsi"/>
+          <w:lang w:val="pt-BR"/>
+        </w:rPr>
+        <w:t xml:space="preserve"> </w:t>
+      </w:r>
+      <w:proofErr w:type="spellStart"/>
+      <w:r>
+        <w:rPr>
+          <w:rFonts w:asciiTheme="majorHAnsi" w:hAnsiTheme="majorHAnsi" w:cstheme="minorHAnsi"/>
+          <w:lang w:val="pt-BR"/>
+        </w:rPr>
+        <w:t>Perceptron</w:t>
+      </w:r>
+      <w:proofErr w:type="spellEnd"/>
+      <w:r>
+        <w:rPr>
+          <w:rFonts w:asciiTheme="majorHAnsi" w:hAnsiTheme="majorHAnsi" w:cstheme="minorHAnsi"/>
+          <w:lang w:val="pt-BR"/>
+        </w:rPr>
+        <w:t xml:space="preserve">, Rede Bayesiana, Árvore de Decisão e </w:t>
       </w:r>
       <w:r>
         <w:rPr>
@@ -807,6 +900,7 @@
         </w:rPr>
         <w:t>-</w:t>
       </w:r>
+      <w:proofErr w:type="spellStart"/>
       <w:r>
         <w:rPr>
           <w:rFonts w:asciiTheme="majorHAnsi" w:hAnsiTheme="majorHAnsi" w:cstheme="minorHAnsi"/>
@@ -819,8 +913,25 @@
           <w:rFonts w:asciiTheme="majorHAnsi" w:hAnsiTheme="majorHAnsi" w:cstheme="minorHAnsi"/>
           <w:lang w:val="pt-BR"/>
         </w:rPr>
-        <w:t>earest neighbors</w:t>
-      </w:r>
+        <w:t>earest</w:t>
+      </w:r>
+      <w:proofErr w:type="spellEnd"/>
+      <w:r>
+        <w:rPr>
+          <w:rFonts w:asciiTheme="majorHAnsi" w:hAnsiTheme="majorHAnsi" w:cstheme="minorHAnsi"/>
+          <w:lang w:val="pt-BR"/>
+        </w:rPr>
+        <w:t xml:space="preserve"> </w:t>
+      </w:r>
+      <w:proofErr w:type="spellStart"/>
+      <w:r>
+        <w:rPr>
+          <w:rFonts w:asciiTheme="majorHAnsi" w:hAnsiTheme="majorHAnsi" w:cstheme="minorHAnsi"/>
+          <w:lang w:val="pt-BR"/>
+        </w:rPr>
+        <w:t>neighbors</w:t>
+      </w:r>
+      <w:proofErr w:type="spellEnd"/>
       <w:r>
         <w:rPr>
           <w:rFonts w:asciiTheme="majorHAnsi" w:hAnsiTheme="majorHAnsi" w:cstheme="minorHAnsi"/>
@@ -841,13 +952,6 @@
           <w:lang w:val="pt-BR"/>
         </w:rPr>
         <w:t>.</w:t>
-      </w:r>
-      <w:r>
-        <w:rPr>
-          <w:rFonts w:asciiTheme="majorHAnsi" w:hAnsiTheme="majorHAnsi" w:cstheme="minorHAnsi"/>
-          <w:lang w:val="pt-BR"/>
-        </w:rPr>
-        <w:t>N</w:t>
       </w:r>
     </w:p>
     <w:p>
@@ -883,8 +987,36 @@
           <w:b/>
           <w:lang w:val="pt-BR"/>
         </w:rPr>
-        <w:t>Rede Multi-Layer Perceptron</w:t>
-      </w:r>
+        <w:t xml:space="preserve">Rede </w:t>
+      </w:r>
+      <w:proofErr w:type="spellStart"/>
+      <w:r>
+        <w:rPr>
+          <w:rFonts w:asciiTheme="majorHAnsi" w:hAnsiTheme="majorHAnsi" w:cstheme="majorHAnsi"/>
+          <w:b/>
+          <w:lang w:val="pt-BR"/>
+        </w:rPr>
+        <w:t>Multi-Layer</w:t>
+      </w:r>
+      <w:proofErr w:type="spellEnd"/>
+      <w:r>
+        <w:rPr>
+          <w:rFonts w:asciiTheme="majorHAnsi" w:hAnsiTheme="majorHAnsi" w:cstheme="majorHAnsi"/>
+          <w:b/>
+          <w:lang w:val="pt-BR"/>
+        </w:rPr>
+        <w:t xml:space="preserve"> </w:t>
+      </w:r>
+      <w:proofErr w:type="spellStart"/>
+      <w:r>
+        <w:rPr>
+          <w:rFonts w:asciiTheme="majorHAnsi" w:hAnsiTheme="majorHAnsi" w:cstheme="majorHAnsi"/>
+          <w:b/>
+          <w:lang w:val="pt-BR"/>
+        </w:rPr>
+        <w:t>Perceptron</w:t>
+      </w:r>
+      <w:proofErr w:type="spellEnd"/>
     </w:p>
     <w:p>
       <w:pPr>
@@ -902,7 +1034,39 @@
           <w:rFonts w:asciiTheme="majorHAnsi" w:hAnsiTheme="majorHAnsi" w:cstheme="minorHAnsi"/>
           <w:lang w:val="pt-BR"/>
         </w:rPr>
-        <w:t>A rede Multi-Layer Perceptron (MLP) é uma rede neural</w:t>
+        <w:t xml:space="preserve">A rede </w:t>
+      </w:r>
+      <w:proofErr w:type="spellStart"/>
+      <w:r>
+        <w:rPr>
+          <w:rFonts w:asciiTheme="majorHAnsi" w:hAnsiTheme="majorHAnsi" w:cstheme="minorHAnsi"/>
+          <w:lang w:val="pt-BR"/>
+        </w:rPr>
+        <w:t>Multi-Layer</w:t>
+      </w:r>
+      <w:proofErr w:type="spellEnd"/>
+      <w:r>
+        <w:rPr>
+          <w:rFonts w:asciiTheme="majorHAnsi" w:hAnsiTheme="majorHAnsi" w:cstheme="minorHAnsi"/>
+          <w:lang w:val="pt-BR"/>
+        </w:rPr>
+        <w:t xml:space="preserve"> </w:t>
+      </w:r>
+      <w:proofErr w:type="spellStart"/>
+      <w:r>
+        <w:rPr>
+          <w:rFonts w:asciiTheme="majorHAnsi" w:hAnsiTheme="majorHAnsi" w:cstheme="minorHAnsi"/>
+          <w:lang w:val="pt-BR"/>
+        </w:rPr>
+        <w:t>Perceptron</w:t>
+      </w:r>
+      <w:proofErr w:type="spellEnd"/>
+      <w:r>
+        <w:rPr>
+          <w:rFonts w:asciiTheme="majorHAnsi" w:hAnsiTheme="majorHAnsi" w:cstheme="minorHAnsi"/>
+          <w:lang w:val="pt-BR"/>
+        </w:rPr>
+        <w:t xml:space="preserve"> (MLP) é uma rede neural</w:t>
       </w:r>
       <w:r>
         <w:rPr>
@@ -911,6 +1075,7 @@
         </w:rPr>
         <w:t xml:space="preserve"> artificial do tipo </w:t>
       </w:r>
+      <w:proofErr w:type="spellStart"/>
       <w:r>
         <w:rPr>
           <w:rFonts w:asciiTheme="majorHAnsi" w:hAnsiTheme="majorHAnsi" w:cstheme="minorHAnsi"/>
@@ -918,6 +1083,7 @@
         </w:rPr>
         <w:t>feedforward</w:t>
       </w:r>
+      <w:proofErr w:type="spellEnd"/>
       <w:r>
         <w:rPr>
           <w:rFonts w:asciiTheme="majorHAnsi" w:hAnsiTheme="majorHAnsi" w:cstheme="minorHAnsi"/>
@@ -1110,7 +1276,39 @@
           <w:rFonts w:asciiTheme="majorHAnsi" w:hAnsiTheme="majorHAnsi" w:cstheme="minorHAnsi"/>
           <w:lang w:val="pt-BR"/>
         </w:rPr>
-        <w:t xml:space="preserve">A aprendizagem em uma rede Multi-Layer Perceptron consiste em refinar os pesos de cada neurônio para que a camada de saída </w:t>
+        <w:t xml:space="preserve">A aprendizagem em uma rede </w:t>
+      </w:r>
+      <w:proofErr w:type="spellStart"/>
+      <w:r>
+        <w:rPr>
+          <w:rFonts w:asciiTheme="majorHAnsi" w:hAnsiTheme="majorHAnsi" w:cstheme="minorHAnsi"/>
+          <w:lang w:val="pt-BR"/>
+        </w:rPr>
+        <w:t>Multi-Layer</w:t>
+      </w:r>
+      <w:proofErr w:type="spellEnd"/>
+      <w:r>
+        <w:rPr>
+          <w:rFonts w:asciiTheme="majorHAnsi" w:hAnsiTheme="majorHAnsi" w:cstheme="minorHAnsi"/>
+          <w:lang w:val="pt-BR"/>
+        </w:rPr>
+        <w:t xml:space="preserve"> </w:t>
+      </w:r>
+      <w:proofErr w:type="spellStart"/>
+      <w:r>
+        <w:rPr>
+          <w:rFonts w:asciiTheme="majorHAnsi" w:hAnsiTheme="majorHAnsi" w:cstheme="minorHAnsi"/>
+          <w:lang w:val="pt-BR"/>
+        </w:rPr>
+        <w:t>Perceptron</w:t>
+      </w:r>
+      <w:proofErr w:type="spellEnd"/>
+      <w:r>
+        <w:rPr>
+          <w:rFonts w:asciiTheme="majorHAnsi" w:hAnsiTheme="majorHAnsi" w:cstheme="minorHAnsi"/>
+          <w:lang w:val="pt-BR"/>
+        </w:rPr>
+        <w:t xml:space="preserve"> consiste em refinar os pesos de cada neurônio para que a camada de saída </w:t>
       </w:r>
       <w:r>
         <w:rPr>
@@ -1126,13 +1324,31 @@
         </w:rPr>
         <w:t xml:space="preserve"> a classe correta. O processo é realizado pelo algoritmo </w:t>
       </w:r>
-      <w:r>
-        <w:rPr>
-          <w:rFonts w:asciiTheme="majorHAnsi" w:hAnsiTheme="majorHAnsi" w:cstheme="minorHAnsi"/>
-          <w:lang w:val="pt-BR"/>
-        </w:rPr>
-        <w:t>Error Backpropagation</w:t>
-      </w:r>
+      <w:proofErr w:type="spellStart"/>
+      <w:r>
+        <w:rPr>
+          <w:rFonts w:asciiTheme="majorHAnsi" w:hAnsiTheme="majorHAnsi" w:cstheme="minorHAnsi"/>
+          <w:lang w:val="pt-BR"/>
+        </w:rPr>
+        <w:t>Error</w:t>
+      </w:r>
+      <w:proofErr w:type="spellEnd"/>
+      <w:r>
+        <w:rPr>
+          <w:rFonts w:asciiTheme="majorHAnsi" w:hAnsiTheme="majorHAnsi" w:cstheme="minorHAnsi"/>
+          <w:lang w:val="pt-BR"/>
+        </w:rPr>
+        <w:t xml:space="preserve"> </w:t>
+      </w:r>
+      <w:proofErr w:type="spellStart"/>
+      <w:r>
+        <w:rPr>
+          <w:rFonts w:asciiTheme="majorHAnsi" w:hAnsiTheme="majorHAnsi" w:cstheme="minorHAnsi"/>
+          <w:lang w:val="pt-BR"/>
+        </w:rPr>
+        <w:t>Backpropagation</w:t>
+      </w:r>
+      <w:proofErr w:type="spellEnd"/>
       <w:r>
         <w:rPr>
           <w:rFonts w:asciiTheme="majorHAnsi" w:hAnsiTheme="majorHAnsi" w:cstheme="minorHAnsi"/>
@@ -1140,18 +1356,6 @@
         </w:rPr>
         <w:t xml:space="preserve">. </w:t>
       </w:r>
-    </w:p>
-    <w:p>
-      <w:pPr>
-        <w:pStyle w:val="ListParagraph"/>
-        <w:spacing w:after="0" w:line="240" w:lineRule="auto"/>
-        <w:ind w:left="1701" w:firstLine="459"/>
-        <w:jc w:val="both"/>
-        <w:rPr>
-          <w:rFonts w:cstheme="minorHAnsi"/>
-          <w:lang w:val="pt-BR"/>
-        </w:rPr>
-      </w:pPr>
     </w:p>
     <w:p>
       <w:pPr>
@@ -1174,6 +1378,7 @@
           <w:b/>
           <w:lang w:val="pt-BR"/>
         </w:rPr>
+        <w:lastRenderedPageBreak/>
         <w:t>Redes Bayesianas</w:t>
       </w:r>
     </w:p>
@@ -1235,21 +1440,28 @@
           <w:rFonts w:asciiTheme="majorHAnsi" w:hAnsiTheme="majorHAnsi" w:cstheme="minorHAnsi"/>
           <w:lang w:val="pt-BR"/>
         </w:rPr>
-        <w:t>que relacionam os</w:t>
-      </w:r>
-      <w:r>
-        <w:rPr>
-          <w:rFonts w:asciiTheme="majorHAnsi" w:hAnsiTheme="majorHAnsi" w:cstheme="minorHAnsi"/>
-          <w:lang w:val="pt-BR"/>
-        </w:rPr>
-        <w:t xml:space="preserve"> eventos </w:t>
-      </w:r>
-      <w:r>
-        <w:rPr>
-          <w:rFonts w:asciiTheme="majorHAnsi" w:hAnsiTheme="majorHAnsi" w:cstheme="minorHAnsi"/>
-          <w:lang w:val="pt-BR"/>
-        </w:rPr>
-        <w:t>nodo</w:t>
+        <w:t xml:space="preserve">que relacionam </w:t>
+      </w:r>
+      <w:r>
+        <w:rPr>
+          <w:rFonts w:asciiTheme="majorHAnsi" w:hAnsiTheme="majorHAnsi" w:cstheme="minorHAnsi"/>
+          <w:lang w:val="pt-BR"/>
+        </w:rPr>
+        <w:t>tais</w:t>
+      </w:r>
+      <w:r>
+        <w:rPr>
+          <w:rFonts w:asciiTheme="majorHAnsi" w:hAnsiTheme="majorHAnsi" w:cstheme="minorHAnsi"/>
+          <w:lang w:val="pt-BR"/>
+        </w:rPr>
+        <w:t xml:space="preserve"> evento</w:t>
+      </w:r>
+      <w:r>
+        <w:rPr>
+          <w:rFonts w:asciiTheme="majorHAnsi" w:hAnsiTheme="majorHAnsi" w:cstheme="minorHAnsi"/>
+          <w:lang w:val="pt-BR"/>
+        </w:rPr>
+        <w:t>s</w:t>
       </w:r>
       <w:r>
         <w:rPr>
@@ -1369,7 +1581,23 @@
           <w:rFonts w:asciiTheme="majorHAnsi" w:hAnsiTheme="majorHAnsi" w:cstheme="minorHAnsi"/>
           <w:lang w:val="pt-BR"/>
         </w:rPr>
-        <w:t>1. Lê entrada (dataset, Métricas de avaliação ou Scores e possíveis topologias).</w:t>
+        <w:t>1. Lê entrada (</w:t>
+      </w:r>
+      <w:proofErr w:type="spellStart"/>
+      <w:r>
+        <w:rPr>
+          <w:rFonts w:asciiTheme="majorHAnsi" w:hAnsiTheme="majorHAnsi" w:cstheme="minorHAnsi"/>
+          <w:lang w:val="pt-BR"/>
+        </w:rPr>
+        <w:t>dataset</w:t>
+      </w:r>
+      <w:proofErr w:type="spellEnd"/>
+      <w:r>
+        <w:rPr>
+          <w:rFonts w:asciiTheme="majorHAnsi" w:hAnsiTheme="majorHAnsi" w:cstheme="minorHAnsi"/>
+          <w:lang w:val="pt-BR"/>
+        </w:rPr>
+        <w:t>, Métricas de avaliação ou Scores e possíveis topologias).</w:t>
       </w:r>
     </w:p>
     <w:p>
@@ -1617,12 +1845,21 @@
         </w:rPr>
         <w:t xml:space="preserve">Onde G é um grafo (rede bayesiana) e D o </w:t>
       </w:r>
-      <w:r>
-        <w:rPr>
-          <w:rFonts w:asciiTheme="majorHAnsi" w:hAnsiTheme="majorHAnsi" w:cstheme="minorHAnsi"/>
-          <w:lang w:val="pt-BR"/>
-        </w:rPr>
-        <w:t xml:space="preserve">dataset </w:t>
+      <w:proofErr w:type="spellStart"/>
+      <w:r>
+        <w:rPr>
+          <w:rFonts w:asciiTheme="majorHAnsi" w:hAnsiTheme="majorHAnsi" w:cstheme="minorHAnsi"/>
+          <w:lang w:val="pt-BR"/>
+        </w:rPr>
+        <w:t>dataset</w:t>
+      </w:r>
+      <w:proofErr w:type="spellEnd"/>
+      <w:r>
+        <w:rPr>
+          <w:rFonts w:asciiTheme="majorHAnsi" w:hAnsiTheme="majorHAnsi" w:cstheme="minorHAnsi"/>
+          <w:lang w:val="pt-BR"/>
+        </w:rPr>
+        <w:t xml:space="preserve"> </w:t>
       </w:r>
       <w:r>
         <w:rPr>
@@ -1634,21 +1871,7 @@
     </w:p>
     <w:p>
       <w:pPr>
-        <w:pStyle w:val="ListParagraph"/>
         <w:spacing w:after="0" w:line="240" w:lineRule="auto"/>
-        <w:ind w:left="1701" w:firstLine="459"/>
-        <w:jc w:val="both"/>
-        <w:rPr>
-          <w:rFonts w:cstheme="minorHAnsi"/>
-          <w:lang w:val="pt-BR"/>
-        </w:rPr>
-      </w:pPr>
-    </w:p>
-    <w:p>
-      <w:pPr>
-        <w:pStyle w:val="ListParagraph"/>
-        <w:spacing w:after="0" w:line="240" w:lineRule="auto"/>
-        <w:ind w:left="1701" w:firstLine="459"/>
         <w:jc w:val="both"/>
         <w:rPr>
           <w:rFonts w:cstheme="minorHAnsi"/>
@@ -1715,7 +1938,21 @@
           <w:rFonts w:asciiTheme="majorHAnsi" w:hAnsiTheme="majorHAnsi" w:cstheme="minorHAnsi"/>
           <w:lang w:val="pt-BR"/>
         </w:rPr>
-        <w:t xml:space="preserve">Para nosso exemplo de classificação, a árvore deve conter dez folhas (uma para cada classe). </w:t>
+        <w:t xml:space="preserve">Para nosso </w:t>
+      </w:r>
+      <w:r>
+        <w:rPr>
+          <w:rFonts w:asciiTheme="majorHAnsi" w:hAnsiTheme="majorHAnsi" w:cstheme="minorHAnsi"/>
+          <w:lang w:val="pt-BR"/>
+        </w:rPr>
+        <w:t>problema</w:t>
+      </w:r>
+      <w:r>
+        <w:rPr>
+          <w:rFonts w:asciiTheme="majorHAnsi" w:hAnsiTheme="majorHAnsi" w:cstheme="minorHAnsi"/>
+          <w:lang w:val="pt-BR"/>
+        </w:rPr>
+        <w:t xml:space="preserve"> de classificação, a árvore deve conter dez folhas (uma para cada classe). </w:t>
       </w:r>
       <w:r>
         <w:rPr>
@@ -1794,13 +2031,31 @@
         </w:rPr>
         <w:t>é o de Partição Recursiva (</w:t>
       </w:r>
-      <w:r>
-        <w:rPr>
-          <w:rFonts w:asciiTheme="majorHAnsi" w:hAnsiTheme="majorHAnsi" w:cstheme="minorHAnsi"/>
-          <w:lang w:val="pt-BR"/>
-        </w:rPr>
-        <w:t>Recursive Partioning</w:t>
-      </w:r>
+      <w:proofErr w:type="spellStart"/>
+      <w:r>
+        <w:rPr>
+          <w:rFonts w:asciiTheme="majorHAnsi" w:hAnsiTheme="majorHAnsi" w:cstheme="minorHAnsi"/>
+          <w:lang w:val="pt-BR"/>
+        </w:rPr>
+        <w:t>Recursive</w:t>
+      </w:r>
+      <w:proofErr w:type="spellEnd"/>
+      <w:r>
+        <w:rPr>
+          <w:rFonts w:asciiTheme="majorHAnsi" w:hAnsiTheme="majorHAnsi" w:cstheme="minorHAnsi"/>
+          <w:lang w:val="pt-BR"/>
+        </w:rPr>
+        <w:t xml:space="preserve"> </w:t>
+      </w:r>
+      <w:proofErr w:type="spellStart"/>
+      <w:r>
+        <w:rPr>
+          <w:rFonts w:asciiTheme="majorHAnsi" w:hAnsiTheme="majorHAnsi" w:cstheme="minorHAnsi"/>
+          <w:lang w:val="pt-BR"/>
+        </w:rPr>
+        <w:t>Partioning</w:t>
+      </w:r>
+      <w:proofErr w:type="spellEnd"/>
       <w:r>
         <w:rPr>
           <w:rFonts w:asciiTheme="majorHAnsi" w:hAnsiTheme="majorHAnsi" w:cstheme="minorHAnsi"/>
@@ -1891,7 +2146,65 @@
           <w:rFonts w:asciiTheme="majorHAnsi" w:hAnsiTheme="majorHAnsi" w:cstheme="minorHAnsi"/>
           <w:lang w:val="pt-BR"/>
         </w:rPr>
-        <w:t xml:space="preserve">Sua execução inicia a partir do cálculo da distância entre a amostra e seus vizinhos. Para este cálculo, diversas métricas podem ser utilizadas. A mais usual é a distância Euclidiana (para dados contínuos) e a distância de Hamming (para dados discretos). </w:t>
+        <w:t>Sua execução inicia a partir do cálculo da distância entre a amostra e seus vizinhos. Para este cálculo, diversas métricas podem ser utilizadas. A</w:t>
+      </w:r>
+      <w:r>
+        <w:rPr>
+          <w:rFonts w:asciiTheme="majorHAnsi" w:hAnsiTheme="majorHAnsi" w:cstheme="minorHAnsi"/>
+          <w:lang w:val="pt-BR"/>
+        </w:rPr>
+        <w:t>s</w:t>
+      </w:r>
+      <w:r>
+        <w:rPr>
+          <w:rFonts w:asciiTheme="majorHAnsi" w:hAnsiTheme="majorHAnsi" w:cstheme="minorHAnsi"/>
+          <w:lang w:val="pt-BR"/>
+        </w:rPr>
+        <w:t xml:space="preserve"> mais </w:t>
+      </w:r>
+      <w:r>
+        <w:rPr>
+          <w:rFonts w:asciiTheme="majorHAnsi" w:hAnsiTheme="majorHAnsi" w:cstheme="minorHAnsi"/>
+          <w:lang w:val="pt-BR"/>
+        </w:rPr>
+        <w:t>usuais</w:t>
+      </w:r>
+      <w:r>
+        <w:rPr>
+          <w:rFonts w:asciiTheme="majorHAnsi" w:hAnsiTheme="majorHAnsi" w:cstheme="minorHAnsi"/>
+          <w:lang w:val="pt-BR"/>
+        </w:rPr>
+        <w:t xml:space="preserve"> </w:t>
+      </w:r>
+      <w:r>
+        <w:rPr>
+          <w:rFonts w:asciiTheme="majorHAnsi" w:hAnsiTheme="majorHAnsi" w:cstheme="minorHAnsi"/>
+          <w:lang w:val="pt-BR"/>
+        </w:rPr>
+        <w:t>são</w:t>
+      </w:r>
+      <w:r>
+        <w:rPr>
+          <w:rFonts w:asciiTheme="majorHAnsi" w:hAnsiTheme="majorHAnsi" w:cstheme="minorHAnsi"/>
+          <w:lang w:val="pt-BR"/>
+        </w:rPr>
+        <w:t xml:space="preserve"> a distância Euclidiana (para dados contínuos) e a distância de </w:t>
+      </w:r>
+      <w:proofErr w:type="spellStart"/>
+      <w:r>
+        <w:rPr>
+          <w:rFonts w:asciiTheme="majorHAnsi" w:hAnsiTheme="majorHAnsi" w:cstheme="minorHAnsi"/>
+          <w:lang w:val="pt-BR"/>
+        </w:rPr>
+        <w:t>Hamming</w:t>
+      </w:r>
+      <w:proofErr w:type="spellEnd"/>
+      <w:r>
+        <w:rPr>
+          <w:rFonts w:asciiTheme="majorHAnsi" w:hAnsiTheme="majorHAnsi" w:cstheme="minorHAnsi"/>
+          <w:lang w:val="pt-BR"/>
+        </w:rPr>
+        <w:t xml:space="preserve"> (para dados discretos). </w:t>
       </w:r>
     </w:p>
     <w:p>
@@ -1917,15 +2230,7 @@
           <w:rFonts w:asciiTheme="majorHAnsi" w:hAnsiTheme="majorHAnsi" w:cstheme="minorHAnsi"/>
           <w:lang w:val="pt-BR"/>
         </w:rPr>
-        <w:t xml:space="preserve">em </w:t>
-      </w:r>
-      <w:r>
-        <w:rPr>
-          <w:rFonts w:asciiTheme="majorHAnsi" w:hAnsiTheme="majorHAnsi" w:cstheme="minorHAnsi"/>
-          <w:lang w:val="pt-BR"/>
-        </w:rPr>
-        <w:lastRenderedPageBreak/>
-        <w:t>classificações mais flexíveis, porém com alta variância. Valores altos de K resultam em pouca variância, mas grande propensão ao erro dada a maior quantidade de votantes.</w:t>
+        <w:t>em classificações mais flexíveis, porém com alta variância. Valores altos de K resultam em pouca variância, mas grande propensão ao erro dada a maior quantidade de votantes.</w:t>
       </w:r>
     </w:p>
     <w:p>
@@ -1959,6 +2264,7 @@
           <w:b/>
           <w:lang w:val="pt-BR"/>
         </w:rPr>
+        <w:lastRenderedPageBreak/>
         <w:t>Análise dos resultados</w:t>
       </w:r>
     </w:p>
@@ -1995,8 +2301,36 @@
           <w:b/>
           <w:lang w:val="pt-BR"/>
         </w:rPr>
-        <w:t>Rede Multi-Layer Perceptron</w:t>
-      </w:r>
+        <w:t xml:space="preserve">Rede </w:t>
+      </w:r>
+      <w:proofErr w:type="spellStart"/>
+      <w:r>
+        <w:rPr>
+          <w:rFonts w:asciiTheme="majorHAnsi" w:hAnsiTheme="majorHAnsi" w:cstheme="majorHAnsi"/>
+          <w:b/>
+          <w:lang w:val="pt-BR"/>
+        </w:rPr>
+        <w:t>Multi-Layer</w:t>
+      </w:r>
+      <w:proofErr w:type="spellEnd"/>
+      <w:r>
+        <w:rPr>
+          <w:rFonts w:asciiTheme="majorHAnsi" w:hAnsiTheme="majorHAnsi" w:cstheme="majorHAnsi"/>
+          <w:b/>
+          <w:lang w:val="pt-BR"/>
+        </w:rPr>
+        <w:t xml:space="preserve"> </w:t>
+      </w:r>
+      <w:proofErr w:type="spellStart"/>
+      <w:r>
+        <w:rPr>
+          <w:rFonts w:asciiTheme="majorHAnsi" w:hAnsiTheme="majorHAnsi" w:cstheme="majorHAnsi"/>
+          <w:b/>
+          <w:lang w:val="pt-BR"/>
+        </w:rPr>
+        <w:t>Perceptron</w:t>
+      </w:r>
+      <w:proofErr w:type="spellEnd"/>
     </w:p>
     <w:p>
       <w:pPr>
@@ -2396,8 +2730,14 @@
           <w:tab w:val="left" w:pos="4127"/>
         </w:tabs>
         <w:spacing w:after="0" w:line="240" w:lineRule="auto"/>
+        <w:rPr>
+          <w:lang w:val="pt-BR"/>
+        </w:rPr>
       </w:pPr>
       <w:r>
+        <w:rPr>
+          <w:lang w:val="pt-BR"/>
+        </w:rPr>
         <w:tab/>
       </w:r>
     </w:p>
@@ -2407,6 +2747,9 @@
         <w:keepNext/>
         <w:spacing w:after="0" w:line="240" w:lineRule="auto"/>
         <w:jc w:val="center"/>
+        <w:rPr>
+          <w:lang w:val="pt-BR"/>
+        </w:rPr>
       </w:pPr>
     </w:p>
     <w:p>
@@ -2439,7 +2782,44 @@
           <w:rFonts w:asciiTheme="majorHAnsi" w:hAnsiTheme="majorHAnsi" w:cstheme="minorHAnsi"/>
           <w:lang w:val="pt-BR"/>
         </w:rPr>
-        <w:t xml:space="preserve"> épocas o erro estabiliza para a mesma taxa de aprendizagem. Porém, com apenas 100 épocas atinge o menor valor. Treinando para número de épocas maiores que 100 observamos overfitting do modelo. Por esse motivo, iremos apresentar na Tabela 1 precisão, abrangência e F1 para o modelo aprendido com 100 épocas e taxa de aprendizagem de 0.5.</w:t>
+        <w:t xml:space="preserve"> </w:t>
+      </w:r>
+      <w:r>
+        <w:rPr>
+          <w:rFonts w:asciiTheme="majorHAnsi" w:hAnsiTheme="majorHAnsi" w:cstheme="minorHAnsi"/>
+          <w:lang w:val="pt-BR"/>
+        </w:rPr>
+        <w:t>épocas o erro estabiliza para a mesma taxa de aprendizagem. Porém, com apenas 100</w:t>
+      </w:r>
+      <w:r>
+        <w:rPr>
+          <w:rFonts w:asciiTheme="majorHAnsi" w:hAnsiTheme="majorHAnsi" w:cstheme="minorHAnsi"/>
+          <w:lang w:val="pt-BR"/>
+        </w:rPr>
+        <w:t xml:space="preserve"> </w:t>
+      </w:r>
+      <w:r>
+        <w:rPr>
+          <w:rFonts w:asciiTheme="majorHAnsi" w:hAnsiTheme="majorHAnsi" w:cstheme="minorHAnsi"/>
+          <w:lang w:val="pt-BR"/>
+        </w:rPr>
+        <w:t xml:space="preserve">épocas atinge o menor valor. Treinando para número de épocas maiores que 100 observamos </w:t>
+      </w:r>
+      <w:proofErr w:type="spellStart"/>
+      <w:r>
+        <w:rPr>
+          <w:rFonts w:asciiTheme="majorHAnsi" w:hAnsiTheme="majorHAnsi" w:cstheme="minorHAnsi"/>
+          <w:lang w:val="pt-BR"/>
+        </w:rPr>
+        <w:t>overfitting</w:t>
+      </w:r>
+      <w:proofErr w:type="spellEnd"/>
+      <w:r>
+        <w:rPr>
+          <w:rFonts w:asciiTheme="majorHAnsi" w:hAnsiTheme="majorHAnsi" w:cstheme="minorHAnsi"/>
+          <w:lang w:val="pt-BR"/>
+        </w:rPr>
+        <w:t xml:space="preserve"> do modelo. Por esse motivo, iremos apresentar na Tabela 1 precisão, abrangência e F1 para o modelo com 100 épocas e taxa de aprendizagem de 0.5.</w:t>
       </w:r>
     </w:p>
     <w:p>
@@ -4210,7 +4590,6 @@
           <w:b/>
           <w:lang w:val="pt-BR"/>
         </w:rPr>
-        <w:lastRenderedPageBreak/>
         <w:t>Redes Bayesianas</w:t>
       </w:r>
     </w:p>
@@ -4230,8 +4609,17 @@
           <w:rFonts w:asciiTheme="majorHAnsi" w:hAnsiTheme="majorHAnsi" w:cstheme="minorHAnsi"/>
           <w:lang w:val="pt-BR"/>
         </w:rPr>
-        <w:t>Na classificação com redes bayesianas, exploramos diferentes algoritmos de busca para encontrar a topologia da rede. Iremos comparar os algoritmos K2, Hill Climber</w:t>
-      </w:r>
+        <w:t xml:space="preserve">Na classificação com redes bayesianas, exploramos diferentes algoritmos de busca para encontrar a topologia da rede. Iremos comparar os algoritmos K2, Hill </w:t>
+      </w:r>
+      <w:proofErr w:type="spellStart"/>
+      <w:r>
+        <w:rPr>
+          <w:rFonts w:asciiTheme="majorHAnsi" w:hAnsiTheme="majorHAnsi" w:cstheme="minorHAnsi"/>
+          <w:lang w:val="pt-BR"/>
+        </w:rPr>
+        <w:t>Climber</w:t>
+      </w:r>
+      <w:proofErr w:type="spellEnd"/>
       <w:r>
         <w:rPr>
           <w:rFonts w:asciiTheme="majorHAnsi" w:hAnsiTheme="majorHAnsi" w:cstheme="minorHAnsi"/>
@@ -4239,26 +4627,100 @@
         </w:rPr>
         <w:t xml:space="preserve">, </w:t>
       </w:r>
-      <w:r>
-        <w:rPr>
-          <w:rFonts w:asciiTheme="majorHAnsi" w:hAnsiTheme="majorHAnsi" w:cstheme="minorHAnsi"/>
-          <w:lang w:val="pt-BR"/>
-        </w:rPr>
-        <w:t>Repeated Hill Climber</w:t>
-      </w:r>
-      <w:r>
-        <w:rPr>
-          <w:rFonts w:asciiTheme="majorHAnsi" w:hAnsiTheme="majorHAnsi" w:cstheme="minorHAnsi"/>
-          <w:lang w:val="pt-BR"/>
-        </w:rPr>
-        <w:t xml:space="preserve"> e LAGD Hill Climber.</w:t>
-      </w:r>
-      <w:r>
-        <w:rPr>
-          <w:rFonts w:asciiTheme="majorHAnsi" w:hAnsiTheme="majorHAnsi" w:cstheme="minorHAnsi"/>
-          <w:lang w:val="pt-BR"/>
-        </w:rPr>
-        <w:t xml:space="preserve"> Outros algoritmos que poderiam ser usados, como Simulated Annealing e Algoritmos Genéticos, não executaram nas máquinas testadas.</w:t>
+      <w:proofErr w:type="spellStart"/>
+      <w:r>
+        <w:rPr>
+          <w:rFonts w:asciiTheme="majorHAnsi" w:hAnsiTheme="majorHAnsi" w:cstheme="minorHAnsi"/>
+          <w:lang w:val="pt-BR"/>
+        </w:rPr>
+        <w:t>Repeated</w:t>
+      </w:r>
+      <w:proofErr w:type="spellEnd"/>
+      <w:r>
+        <w:rPr>
+          <w:rFonts w:asciiTheme="majorHAnsi" w:hAnsiTheme="majorHAnsi" w:cstheme="minorHAnsi"/>
+          <w:lang w:val="pt-BR"/>
+        </w:rPr>
+        <w:t xml:space="preserve"> </w:t>
+      </w:r>
+      <w:r>
+        <w:rPr>
+          <w:rFonts w:asciiTheme="majorHAnsi" w:hAnsiTheme="majorHAnsi" w:cstheme="minorHAnsi"/>
+          <w:lang w:val="pt-BR"/>
+        </w:rPr>
+        <w:lastRenderedPageBreak/>
+        <w:t xml:space="preserve">Hill </w:t>
+      </w:r>
+      <w:proofErr w:type="spellStart"/>
+      <w:r>
+        <w:rPr>
+          <w:rFonts w:asciiTheme="majorHAnsi" w:hAnsiTheme="majorHAnsi" w:cstheme="minorHAnsi"/>
+          <w:lang w:val="pt-BR"/>
+        </w:rPr>
+        <w:t>Climber</w:t>
+      </w:r>
+      <w:proofErr w:type="spellEnd"/>
+      <w:r>
+        <w:rPr>
+          <w:rFonts w:asciiTheme="majorHAnsi" w:hAnsiTheme="majorHAnsi" w:cstheme="minorHAnsi"/>
+          <w:lang w:val="pt-BR"/>
+        </w:rPr>
+        <w:t xml:space="preserve"> e LAGD Hill </w:t>
+      </w:r>
+      <w:proofErr w:type="spellStart"/>
+      <w:r>
+        <w:rPr>
+          <w:rFonts w:asciiTheme="majorHAnsi" w:hAnsiTheme="majorHAnsi" w:cstheme="minorHAnsi"/>
+          <w:lang w:val="pt-BR"/>
+        </w:rPr>
+        <w:t>Climber</w:t>
+      </w:r>
+      <w:proofErr w:type="spellEnd"/>
+      <w:r>
+        <w:rPr>
+          <w:rFonts w:asciiTheme="majorHAnsi" w:hAnsiTheme="majorHAnsi" w:cstheme="minorHAnsi"/>
+          <w:lang w:val="pt-BR"/>
+        </w:rPr>
+        <w:t>.</w:t>
+      </w:r>
+      <w:r>
+        <w:rPr>
+          <w:rFonts w:asciiTheme="majorHAnsi" w:hAnsiTheme="majorHAnsi" w:cstheme="minorHAnsi"/>
+          <w:lang w:val="pt-BR"/>
+        </w:rPr>
+        <w:t xml:space="preserve"> Outros algoritmos que poderiam ser usados, como </w:t>
+      </w:r>
+      <w:proofErr w:type="spellStart"/>
+      <w:r>
+        <w:rPr>
+          <w:rFonts w:asciiTheme="majorHAnsi" w:hAnsiTheme="majorHAnsi" w:cstheme="minorHAnsi"/>
+          <w:lang w:val="pt-BR"/>
+        </w:rPr>
+        <w:t>Simulated</w:t>
+      </w:r>
+      <w:proofErr w:type="spellEnd"/>
+      <w:r>
+        <w:rPr>
+          <w:rFonts w:asciiTheme="majorHAnsi" w:hAnsiTheme="majorHAnsi" w:cstheme="minorHAnsi"/>
+          <w:lang w:val="pt-BR"/>
+        </w:rPr>
+        <w:t xml:space="preserve"> </w:t>
+      </w:r>
+      <w:proofErr w:type="spellStart"/>
+      <w:r>
+        <w:rPr>
+          <w:rFonts w:asciiTheme="majorHAnsi" w:hAnsiTheme="majorHAnsi" w:cstheme="minorHAnsi"/>
+          <w:lang w:val="pt-BR"/>
+        </w:rPr>
+        <w:t>Annealing</w:t>
+      </w:r>
+      <w:proofErr w:type="spellEnd"/>
+      <w:r>
+        <w:rPr>
+          <w:rFonts w:asciiTheme="majorHAnsi" w:hAnsiTheme="majorHAnsi" w:cstheme="minorHAnsi"/>
+          <w:lang w:val="pt-BR"/>
+        </w:rPr>
+        <w:t xml:space="preserve"> e Algoritmos Genéticos, não executaram nas máquinas testadas.</w:t>
       </w:r>
       <w:r>
         <w:rPr>
@@ -6055,6 +6517,7 @@
         </w:rPr>
         <w:t xml:space="preserve">o algoritmo </w:t>
       </w:r>
+      <w:proofErr w:type="spellStart"/>
       <w:r>
         <w:rPr>
           <w:rFonts w:asciiTheme="majorHAnsi" w:hAnsiTheme="majorHAnsi" w:cstheme="minorHAnsi"/>
@@ -6063,6 +6526,7 @@
         </w:rPr>
         <w:t>Random</w:t>
       </w:r>
+      <w:proofErr w:type="spellEnd"/>
       <w:r>
         <w:rPr>
           <w:rFonts w:asciiTheme="majorHAnsi" w:hAnsiTheme="majorHAnsi" w:cstheme="minorHAnsi"/>
@@ -6071,6 +6535,7 @@
         </w:rPr>
         <w:t xml:space="preserve"> </w:t>
       </w:r>
+      <w:proofErr w:type="spellStart"/>
       <w:r>
         <w:rPr>
           <w:rFonts w:asciiTheme="majorHAnsi" w:hAnsiTheme="majorHAnsi" w:cstheme="minorHAnsi"/>
@@ -6079,6 +6544,7 @@
         </w:rPr>
         <w:t>Tree</w:t>
       </w:r>
+      <w:proofErr w:type="spellEnd"/>
       <w:r>
         <w:rPr>
           <w:rFonts w:asciiTheme="majorHAnsi" w:hAnsiTheme="majorHAnsi" w:cstheme="minorHAnsi"/>
@@ -6168,14 +6634,21 @@
           <w:rFonts w:asciiTheme="majorHAnsi" w:hAnsiTheme="majorHAnsi" w:cstheme="minorHAnsi"/>
           <w:lang w:val="pt-BR"/>
         </w:rPr>
-        <w:t xml:space="preserve"> durante o t</w:t>
-      </w:r>
-      <w:r>
-        <w:rPr>
-          <w:rFonts w:asciiTheme="majorHAnsi" w:hAnsiTheme="majorHAnsi" w:cstheme="minorHAnsi"/>
-          <w:lang w:val="pt-BR"/>
-        </w:rPr>
-        <w:t>ento.</w:t>
+        <w:t xml:space="preserve"> durante o </w:t>
+      </w:r>
+      <w:r>
+        <w:rPr>
+          <w:rFonts w:asciiTheme="majorHAnsi" w:hAnsiTheme="majorHAnsi" w:cstheme="minorHAnsi"/>
+          <w:lang w:val="pt-BR"/>
+        </w:rPr>
+        <w:t>treino</w:t>
+      </w:r>
+      <w:r>
+        <w:rPr>
+          <w:rFonts w:asciiTheme="majorHAnsi" w:hAnsiTheme="majorHAnsi" w:cstheme="minorHAnsi"/>
+          <w:lang w:val="pt-BR"/>
+        </w:rPr>
+        <w:t>.</w:t>
       </w:r>
     </w:p>
     <w:p>
@@ -6451,7 +6924,7 @@
             <wp:docPr id="6" name="Chart 6">
               <a:extLst xmlns:a="http://schemas.openxmlformats.org/drawingml/2006/main">
                 <a:ext uri="{FF2B5EF4-FFF2-40B4-BE49-F238E27FC236}">
-                  <a16:creationId xmlns:a16="http://schemas.microsoft.com/office/drawing/2014/main" xmlns:w16se="http://schemas.microsoft.com/office/word/2015/wordml/symex" xmlns:w16cid="http://schemas.microsoft.com/office/word/2016/wordml/cid" xmlns:w="http://schemas.openxmlformats.org/wordprocessingml/2006/main" xmlns:w10="urn:schemas-microsoft-com:office:word" xmlns:v="urn:schemas-microsoft-com:vml" xmlns:o="urn:schemas-microsoft-com:office:office" xmlns:am3d="http://schemas.microsoft.com/office/drawing/2017/model3d" xmlns:aink="http://schemas.microsoft.com/office/drawing/2016/ink" xmlns:cx8="http://schemas.microsoft.com/office/drawing/2016/5/14/chartex" xmlns:cx7="http://schemas.microsoft.com/office/drawing/2016/5/13/chartex" xmlns:cx6="http://schemas.microsoft.com/office/drawing/2016/5/12/chartex" xmlns:cx5="http://schemas.microsoft.com/office/drawing/2016/5/11/chartex" xmlns:cx4="http://schemas.microsoft.com/office/drawing/2016/5/10/chartex" xmlns:cx3="http://schemas.microsoft.com/office/drawing/2016/5/9/chartex" xmlns:cx2="http://schemas.microsoft.com/office/drawing/2015/10/21/chartex" xmlns:cx1="http://schemas.microsoft.com/office/drawing/2015/9/8/chartex" xmlns:cx="http://schemas.microsoft.com/office/drawing/2014/chartex" xmlns="" id="{20D2B945-4CF9-4DB2-A317-BD7359354B09}"/>
+                  <a16:creationId xmlns:a16="http://schemas.microsoft.com/office/drawing/2014/main" id="{20D2B945-4CF9-4DB2-A317-BD7359354B09}"/>
                 </a:ext>
               </a:extLst>
             </wp:docPr>
@@ -6512,13 +6985,23 @@
         </w:rPr>
         <w:t xml:space="preserve">treino foi executada para um valor fixo de </w:t>
       </w:r>
+      <w:proofErr w:type="spellStart"/>
       <w:r>
         <w:rPr>
           <w:rFonts w:asciiTheme="majorHAnsi" w:hAnsiTheme="majorHAnsi" w:cstheme="minorHAnsi"/>
           <w:i/>
           <w:lang w:val="pt-BR"/>
         </w:rPr>
-        <w:t xml:space="preserve">seed </w:t>
+        <w:t>seed</w:t>
+      </w:r>
+      <w:proofErr w:type="spellEnd"/>
+      <w:r>
+        <w:rPr>
+          <w:rFonts w:asciiTheme="majorHAnsi" w:hAnsiTheme="majorHAnsi" w:cstheme="minorHAnsi"/>
+          <w:i/>
+          <w:lang w:val="pt-BR"/>
+        </w:rPr>
+        <w:t xml:space="preserve"> </w:t>
       </w:r>
       <w:r>
         <w:rPr>
@@ -6532,7 +7015,21 @@
           <w:rFonts w:asciiTheme="majorHAnsi" w:hAnsiTheme="majorHAnsi" w:cstheme="minorHAnsi"/>
           <w:lang w:val="pt-BR"/>
         </w:rPr>
-        <w:t xml:space="preserve">. O primeiro parâmetro indica a semente para o mecanismo de </w:t>
+        <w:t>. O primeiro parâmetro indica a semente para o mecanismo de randomização e o segundo, indica a quantidade de atributos</w:t>
+      </w:r>
+      <w:r>
+        <w:rPr>
+          <w:rFonts w:asciiTheme="majorHAnsi" w:hAnsiTheme="majorHAnsi" w:cstheme="minorHAnsi"/>
+          <w:lang w:val="pt-BR"/>
+        </w:rPr>
+        <w:t xml:space="preserve"> randômicos que serão escolhidos</w:t>
+      </w:r>
+      <w:r>
+        <w:rPr>
+          <w:rFonts w:asciiTheme="majorHAnsi" w:hAnsiTheme="majorHAnsi" w:cstheme="minorHAnsi"/>
+          <w:lang w:val="pt-BR"/>
+        </w:rPr>
+        <w:t xml:space="preserve">. O fato de não ser possível alcançar valores próximos aos obtidos na etapa de </w:t>
       </w:r>
       <w:r>
         <w:rPr>
@@ -6540,22 +7037,9 @@
           <w:lang w:val="pt-BR"/>
         </w:rPr>
         <w:lastRenderedPageBreak/>
-        <w:t>randomização e o segundo, indica a quantidade de atributos</w:t>
-      </w:r>
-      <w:r>
-        <w:rPr>
-          <w:rFonts w:asciiTheme="majorHAnsi" w:hAnsiTheme="majorHAnsi" w:cstheme="minorHAnsi"/>
-          <w:lang w:val="pt-BR"/>
-        </w:rPr>
-        <w:t xml:space="preserve"> randômicos que serão escolhidos</w:t>
-      </w:r>
-      <w:r>
-        <w:rPr>
-          <w:rFonts w:asciiTheme="majorHAnsi" w:hAnsiTheme="majorHAnsi" w:cstheme="minorHAnsi"/>
-          <w:lang w:val="pt-BR"/>
-        </w:rPr>
-        <w:t xml:space="preserve">. O fato de não ser possível alcançar valores próximos aos obtidos na etapa de treinamento se dá pelo algoritmo não utilizar o mecanismo de “poda”, o que acaba causando </w:t>
-      </w:r>
+        <w:t xml:space="preserve">treinamento se dá pelo algoritmo não utilizar o mecanismo de “poda”, o que acaba causando </w:t>
+      </w:r>
+      <w:proofErr w:type="spellStart"/>
       <w:r>
         <w:rPr>
           <w:rFonts w:asciiTheme="majorHAnsi" w:hAnsiTheme="majorHAnsi" w:cstheme="minorHAnsi"/>
@@ -6564,6 +7048,7 @@
         </w:rPr>
         <w:t>overfitting</w:t>
       </w:r>
+      <w:proofErr w:type="spellEnd"/>
       <w:r>
         <w:rPr>
           <w:rFonts w:asciiTheme="majorHAnsi" w:hAnsiTheme="majorHAnsi" w:cstheme="minorHAnsi"/>
@@ -6637,6 +7122,7 @@
                 <w:szCs w:val="20"/>
               </w:rPr>
             </w:pPr>
+            <w:proofErr w:type="spellStart"/>
             <w:r>
               <w:rPr>
                 <w:rFonts w:eastAsia="Times New Roman" w:cstheme="minorHAnsi"/>
@@ -6648,6 +7134,7 @@
               </w:rPr>
               <w:t>Classe</w:t>
             </w:r>
+            <w:proofErr w:type="spellEnd"/>
           </w:p>
         </w:tc>
         <w:tc>
@@ -6671,6 +7158,7 @@
                 <w:szCs w:val="20"/>
               </w:rPr>
             </w:pPr>
+            <w:proofErr w:type="spellStart"/>
             <w:r>
               <w:rPr>
                 <w:rFonts w:eastAsia="Times New Roman" w:cstheme="minorHAnsi"/>
@@ -6693,6 +7181,7 @@
               </w:rPr>
               <w:t>o</w:t>
             </w:r>
+            <w:proofErr w:type="spellEnd"/>
           </w:p>
         </w:tc>
         <w:tc>
@@ -6716,6 +7205,7 @@
                 <w:szCs w:val="20"/>
               </w:rPr>
             </w:pPr>
+            <w:proofErr w:type="spellStart"/>
             <w:r>
               <w:rPr>
                 <w:rFonts w:eastAsia="Times New Roman" w:cstheme="minorHAnsi"/>
@@ -6738,6 +7228,7 @@
               </w:rPr>
               <w:t>ncia</w:t>
             </w:r>
+            <w:proofErr w:type="spellEnd"/>
           </w:p>
         </w:tc>
         <w:tc>
@@ -8059,6 +8550,7 @@
                 <w:szCs w:val="20"/>
               </w:rPr>
             </w:pPr>
+            <w:proofErr w:type="spellStart"/>
             <w:r>
               <w:rPr>
                 <w:rFonts w:eastAsia="Times New Roman" w:cstheme="minorHAnsi"/>
@@ -8075,7 +8567,17 @@
                 <w:sz w:val="20"/>
                 <w:szCs w:val="20"/>
               </w:rPr>
-              <w:t>dia:</w:t>
+              <w:t>dia</w:t>
+            </w:r>
+            <w:proofErr w:type="spellEnd"/>
+            <w:r>
+              <w:rPr>
+                <w:rFonts w:eastAsia="Times New Roman" w:cstheme="minorHAnsi"/>
+                <w:color w:val="000000"/>
+                <w:sz w:val="20"/>
+                <w:szCs w:val="20"/>
+              </w:rPr>
+              <w:t>:</w:t>
             </w:r>
           </w:p>
         </w:tc>
@@ -8240,27 +8742,45 @@
           <w:color w:val="auto"/>
           <w:lang w:val="pt-BR"/>
         </w:rPr>
-        <w:t>para Random</w:t>
-      </w:r>
+        <w:t xml:space="preserve">para </w:t>
+      </w:r>
+      <w:proofErr w:type="spellStart"/>
       <w:r>
         <w:rPr>
           <w:color w:val="auto"/>
           <w:lang w:val="pt-BR"/>
         </w:rPr>
+        <w:t>Random</w:t>
+      </w:r>
+      <w:proofErr w:type="spellEnd"/>
+      <w:r>
+        <w:rPr>
+          <w:color w:val="auto"/>
+          <w:lang w:val="pt-BR"/>
+        </w:rPr>
         <w:t xml:space="preserve"> </w:t>
       </w:r>
+      <w:proofErr w:type="spellStart"/>
       <w:r>
         <w:rPr>
           <w:color w:val="auto"/>
           <w:lang w:val="pt-BR"/>
         </w:rPr>
-        <w:t xml:space="preserve">Tree </w:t>
-      </w:r>
+        <w:t>Tree</w:t>
+      </w:r>
+      <w:proofErr w:type="spellEnd"/>
       <w:r>
         <w:rPr>
           <w:color w:val="auto"/>
           <w:lang w:val="pt-BR"/>
         </w:rPr>
+        <w:t xml:space="preserve"> </w:t>
+      </w:r>
+      <w:r>
+        <w:rPr>
+          <w:color w:val="auto"/>
+          <w:lang w:val="pt-BR"/>
+        </w:rPr>
         <w:t>(</w:t>
       </w:r>
       <w:r>
@@ -8277,6 +8797,7 @@
         </w:rPr>
         <w:t xml:space="preserve">= 64 e </w:t>
       </w:r>
+      <w:proofErr w:type="spellStart"/>
       <w:r>
         <w:rPr>
           <w:color w:val="auto"/>
@@ -8284,6 +8805,7 @@
         </w:rPr>
         <w:t>Seed</w:t>
       </w:r>
+      <w:proofErr w:type="spellEnd"/>
       <w:r>
         <w:rPr>
           <w:color w:val="auto"/>
@@ -8344,8 +8866,36 @@
           <w:b/>
           <w:lang w:val="pt-BR"/>
         </w:rPr>
-        <w:t>K-Nearest neighbors</w:t>
-      </w:r>
+        <w:t>K-</w:t>
+      </w:r>
+      <w:proofErr w:type="spellStart"/>
+      <w:r>
+        <w:rPr>
+          <w:rFonts w:asciiTheme="majorHAnsi" w:hAnsiTheme="majorHAnsi" w:cstheme="majorHAnsi"/>
+          <w:b/>
+          <w:lang w:val="pt-BR"/>
+        </w:rPr>
+        <w:t>Nearest</w:t>
+      </w:r>
+      <w:proofErr w:type="spellEnd"/>
+      <w:r>
+        <w:rPr>
+          <w:rFonts w:asciiTheme="majorHAnsi" w:hAnsiTheme="majorHAnsi" w:cstheme="majorHAnsi"/>
+          <w:b/>
+          <w:lang w:val="pt-BR"/>
+        </w:rPr>
+        <w:t xml:space="preserve"> </w:t>
+      </w:r>
+      <w:proofErr w:type="spellStart"/>
+      <w:r>
+        <w:rPr>
+          <w:rFonts w:asciiTheme="majorHAnsi" w:hAnsiTheme="majorHAnsi" w:cstheme="majorHAnsi"/>
+          <w:b/>
+          <w:lang w:val="pt-BR"/>
+        </w:rPr>
+        <w:t>neighbors</w:t>
+      </w:r>
+      <w:proofErr w:type="spellEnd"/>
     </w:p>
     <w:p>
       <w:pPr>
@@ -8481,8 +9031,18 @@
           <w:i/>
           <w:lang w:val="pt-BR"/>
         </w:rPr>
-        <w:t>Cross-validate</w:t>
-      </w:r>
+        <w:t>Cross-</w:t>
+      </w:r>
+      <w:proofErr w:type="spellStart"/>
+      <w:r>
+        <w:rPr>
+          <w:rFonts w:asciiTheme="majorHAnsi" w:hAnsiTheme="majorHAnsi" w:cstheme="minorHAnsi"/>
+          <w:i/>
+          <w:lang w:val="pt-BR"/>
+        </w:rPr>
+        <w:t>validate</w:t>
+      </w:r>
+      <w:proofErr w:type="spellEnd"/>
       <w:r>
         <w:rPr>
           <w:rFonts w:asciiTheme="majorHAnsi" w:hAnsiTheme="majorHAnsi" w:cstheme="minorHAnsi"/>
@@ -8920,7 +9480,7 @@
             <wp:docPr id="3" name="Chart 3">
               <a:extLst xmlns:a="http://schemas.openxmlformats.org/drawingml/2006/main">
                 <a:ext uri="{FF2B5EF4-FFF2-40B4-BE49-F238E27FC236}">
-                  <a16:creationId xmlns:a16="http://schemas.microsoft.com/office/drawing/2014/main" xmlns:w16se="http://schemas.microsoft.com/office/word/2015/wordml/symex" xmlns:w16cid="http://schemas.microsoft.com/office/word/2016/wordml/cid" xmlns:w="http://schemas.openxmlformats.org/wordprocessingml/2006/main" xmlns:w10="urn:schemas-microsoft-com:office:word" xmlns:v="urn:schemas-microsoft-com:vml" xmlns:o="urn:schemas-microsoft-com:office:office" xmlns:am3d="http://schemas.microsoft.com/office/drawing/2017/model3d" xmlns:aink="http://schemas.microsoft.com/office/drawing/2016/ink" xmlns:cx8="http://schemas.microsoft.com/office/drawing/2016/5/14/chartex" xmlns:cx7="http://schemas.microsoft.com/office/drawing/2016/5/13/chartex" xmlns:cx6="http://schemas.microsoft.com/office/drawing/2016/5/12/chartex" xmlns:cx5="http://schemas.microsoft.com/office/drawing/2016/5/11/chartex" xmlns:cx4="http://schemas.microsoft.com/office/drawing/2016/5/10/chartex" xmlns:cx3="http://schemas.microsoft.com/office/drawing/2016/5/9/chartex" xmlns:cx2="http://schemas.microsoft.com/office/drawing/2015/10/21/chartex" xmlns:cx1="http://schemas.microsoft.com/office/drawing/2015/9/8/chartex" xmlns:cx="http://schemas.microsoft.com/office/drawing/2014/chartex" xmlns="" id="{2BED5D8D-740C-460F-8764-2053E4CD998C}"/>
+                  <a16:creationId xmlns:a16="http://schemas.microsoft.com/office/drawing/2014/main" id="{2BED5D8D-740C-460F-8764-2053E4CD998C}"/>
                 </a:ext>
               </a:extLst>
             </wp:docPr>
@@ -8962,85 +9522,92 @@
           <w:rFonts w:asciiTheme="majorHAnsi" w:hAnsiTheme="majorHAnsi" w:cstheme="minorHAnsi"/>
           <w:lang w:val="pt-BR"/>
         </w:rPr>
+        <w:t xml:space="preserve">Acreditamos que </w:t>
+      </w:r>
+      <w:r>
+        <w:rPr>
+          <w:rFonts w:asciiTheme="majorHAnsi" w:hAnsiTheme="majorHAnsi" w:cstheme="minorHAnsi"/>
+          <w:lang w:val="pt-BR"/>
+        </w:rPr>
+        <w:t>o</w:t>
+      </w:r>
+      <w:r>
+        <w:rPr>
+          <w:rFonts w:asciiTheme="majorHAnsi" w:hAnsiTheme="majorHAnsi" w:cstheme="minorHAnsi"/>
+          <w:lang w:val="pt-BR"/>
+        </w:rPr>
+        <w:t xml:space="preserve"> fato </w:t>
+      </w:r>
+      <w:r>
+        <w:rPr>
+          <w:rFonts w:asciiTheme="majorHAnsi" w:hAnsiTheme="majorHAnsi" w:cstheme="minorHAnsi"/>
+          <w:lang w:val="pt-BR"/>
+        </w:rPr>
+        <w:t xml:space="preserve">do melhor desempenho estar em K = 1 </w:t>
+      </w:r>
+      <w:r>
+        <w:rPr>
+          <w:rFonts w:asciiTheme="majorHAnsi" w:hAnsiTheme="majorHAnsi" w:cstheme="minorHAnsi"/>
+          <w:lang w:val="pt-BR"/>
+        </w:rPr>
+        <w:t>se dá</w:t>
+      </w:r>
+      <w:r>
+        <w:rPr>
+          <w:rFonts w:asciiTheme="majorHAnsi" w:hAnsiTheme="majorHAnsi" w:cstheme="minorHAnsi"/>
+          <w:lang w:val="pt-BR"/>
+        </w:rPr>
+        <w:t xml:space="preserve"> por conta da </w:t>
+      </w:r>
+      <w:r>
+        <w:rPr>
+          <w:rFonts w:asciiTheme="majorHAnsi" w:hAnsiTheme="majorHAnsi" w:cstheme="minorHAnsi"/>
+          <w:lang w:val="pt-BR"/>
+        </w:rPr>
+        <w:t>distribuição</w:t>
+      </w:r>
+      <w:r>
+        <w:rPr>
+          <w:rFonts w:asciiTheme="majorHAnsi" w:hAnsiTheme="majorHAnsi" w:cstheme="minorHAnsi"/>
+          <w:lang w:val="pt-BR"/>
+        </w:rPr>
+        <w:t xml:space="preserve"> dos dados</w:t>
+      </w:r>
+      <w:r>
+        <w:rPr>
+          <w:rFonts w:asciiTheme="majorHAnsi" w:hAnsiTheme="majorHAnsi" w:cstheme="minorHAnsi"/>
+          <w:lang w:val="pt-BR"/>
+        </w:rPr>
+        <w:t>. P</w:t>
+      </w:r>
+      <w:r>
+        <w:rPr>
+          <w:rFonts w:asciiTheme="majorHAnsi" w:hAnsiTheme="majorHAnsi" w:cstheme="minorHAnsi"/>
+          <w:lang w:val="pt-BR"/>
+        </w:rPr>
+        <w:t>ois</w:t>
+      </w:r>
+      <w:r>
+        <w:rPr>
+          <w:rFonts w:asciiTheme="majorHAnsi" w:hAnsiTheme="majorHAnsi" w:cstheme="minorHAnsi"/>
+          <w:lang w:val="pt-BR"/>
+        </w:rPr>
+        <w:t>,</w:t>
+      </w:r>
+      <w:r>
+        <w:rPr>
+          <w:rFonts w:asciiTheme="majorHAnsi" w:hAnsiTheme="majorHAnsi" w:cstheme="minorHAnsi"/>
+          <w:lang w:val="pt-BR"/>
+        </w:rPr>
+        <w:t xml:space="preserve"> para valores altos de K, seria muito difícil distinguir entre os </w:t>
+      </w:r>
+      <w:r>
+        <w:rPr>
+          <w:rFonts w:asciiTheme="majorHAnsi" w:hAnsiTheme="majorHAnsi" w:cstheme="minorHAnsi"/>
+          <w:lang w:val="pt-BR"/>
+        </w:rPr>
         <w:lastRenderedPageBreak/>
-        <w:t xml:space="preserve">Acreditamos que </w:t>
-      </w:r>
-      <w:r>
-        <w:rPr>
-          <w:rFonts w:asciiTheme="majorHAnsi" w:hAnsiTheme="majorHAnsi" w:cstheme="minorHAnsi"/>
-          <w:lang w:val="pt-BR"/>
-        </w:rPr>
-        <w:t>o</w:t>
-      </w:r>
-      <w:r>
-        <w:rPr>
-          <w:rFonts w:asciiTheme="majorHAnsi" w:hAnsiTheme="majorHAnsi" w:cstheme="minorHAnsi"/>
-          <w:lang w:val="pt-BR"/>
-        </w:rPr>
-        <w:t xml:space="preserve"> fato </w:t>
-      </w:r>
-      <w:r>
-        <w:rPr>
-          <w:rFonts w:asciiTheme="majorHAnsi" w:hAnsiTheme="majorHAnsi" w:cstheme="minorHAnsi"/>
-          <w:lang w:val="pt-BR"/>
-        </w:rPr>
-        <w:t xml:space="preserve">do melhor desempenho estar em K = 1 </w:t>
-      </w:r>
-      <w:r>
-        <w:rPr>
-          <w:rFonts w:asciiTheme="majorHAnsi" w:hAnsiTheme="majorHAnsi" w:cstheme="minorHAnsi"/>
-          <w:lang w:val="pt-BR"/>
-        </w:rPr>
-        <w:t>se dá</w:t>
-      </w:r>
-      <w:r>
-        <w:rPr>
-          <w:rFonts w:asciiTheme="majorHAnsi" w:hAnsiTheme="majorHAnsi" w:cstheme="minorHAnsi"/>
-          <w:lang w:val="pt-BR"/>
-        </w:rPr>
-        <w:t xml:space="preserve"> por conta da </w:t>
-      </w:r>
-      <w:r>
-        <w:rPr>
-          <w:rFonts w:asciiTheme="majorHAnsi" w:hAnsiTheme="majorHAnsi" w:cstheme="minorHAnsi"/>
-          <w:lang w:val="pt-BR"/>
-        </w:rPr>
-        <w:t>distribuição</w:t>
-      </w:r>
-      <w:r>
-        <w:rPr>
-          <w:rFonts w:asciiTheme="majorHAnsi" w:hAnsiTheme="majorHAnsi" w:cstheme="minorHAnsi"/>
-          <w:lang w:val="pt-BR"/>
-        </w:rPr>
-        <w:t xml:space="preserve"> dos dados</w:t>
-      </w:r>
-      <w:r>
-        <w:rPr>
-          <w:rFonts w:asciiTheme="majorHAnsi" w:hAnsiTheme="majorHAnsi" w:cstheme="minorHAnsi"/>
-          <w:lang w:val="pt-BR"/>
-        </w:rPr>
-        <w:t>. P</w:t>
-      </w:r>
-      <w:r>
-        <w:rPr>
-          <w:rFonts w:asciiTheme="majorHAnsi" w:hAnsiTheme="majorHAnsi" w:cstheme="minorHAnsi"/>
-          <w:lang w:val="pt-BR"/>
-        </w:rPr>
-        <w:t>ois</w:t>
-      </w:r>
-      <w:r>
-        <w:rPr>
-          <w:rFonts w:asciiTheme="majorHAnsi" w:hAnsiTheme="majorHAnsi" w:cstheme="minorHAnsi"/>
-          <w:lang w:val="pt-BR"/>
-        </w:rPr>
-        <w:t>,</w:t>
-      </w:r>
-      <w:r>
-        <w:rPr>
-          <w:rFonts w:asciiTheme="majorHAnsi" w:hAnsiTheme="majorHAnsi" w:cstheme="minorHAnsi"/>
-          <w:lang w:val="pt-BR"/>
-        </w:rPr>
-        <w:t xml:space="preserve"> para valores altos de K, seria muito difícil distinguir entre os limites das classes</w:t>
+        <w:t>limites das classes</w:t>
       </w:r>
       <w:r>
         <w:rPr>
@@ -9150,6 +9717,7 @@
                 <w:szCs w:val="20"/>
               </w:rPr>
             </w:pPr>
+            <w:proofErr w:type="spellStart"/>
             <w:r>
               <w:rPr>
                 <w:rFonts w:eastAsia="Times New Roman" w:cstheme="minorHAnsi"/>
@@ -9161,6 +9729,7 @@
               </w:rPr>
               <w:t>Classe</w:t>
             </w:r>
+            <w:proofErr w:type="spellEnd"/>
           </w:p>
         </w:tc>
         <w:tc>
@@ -9184,6 +9753,7 @@
                 <w:szCs w:val="20"/>
               </w:rPr>
             </w:pPr>
+            <w:proofErr w:type="spellStart"/>
             <w:r>
               <w:rPr>
                 <w:rFonts w:eastAsia="Times New Roman" w:cstheme="minorHAnsi"/>
@@ -9217,6 +9787,7 @@
               </w:rPr>
               <w:t>o</w:t>
             </w:r>
+            <w:proofErr w:type="spellEnd"/>
           </w:p>
         </w:tc>
         <w:tc>
@@ -9240,6 +9811,7 @@
                 <w:szCs w:val="20"/>
               </w:rPr>
             </w:pPr>
+            <w:proofErr w:type="spellStart"/>
             <w:r>
               <w:rPr>
                 <w:rFonts w:eastAsia="Times New Roman" w:cstheme="minorHAnsi"/>
@@ -9273,6 +9845,7 @@
               </w:rPr>
               <w:t>ncia</w:t>
             </w:r>
+            <w:proofErr w:type="spellEnd"/>
           </w:p>
         </w:tc>
         <w:tc>
@@ -10870,84 +11443,63 @@
           <w:rFonts w:asciiTheme="majorHAnsi" w:hAnsiTheme="majorHAnsi" w:cstheme="majorHAnsi"/>
           <w:lang w:val="pt-BR"/>
         </w:rPr>
-        <w:t xml:space="preserve">um arquivo de generalização criado </w:t>
+        <w:t xml:space="preserve">um arquivo de generalização criado artificialmente a partir do </w:t>
       </w:r>
       <w:r>
         <w:rPr>
           <w:rFonts w:asciiTheme="majorHAnsi" w:hAnsiTheme="majorHAnsi" w:cstheme="majorHAnsi"/>
           <w:lang w:val="pt-BR"/>
         </w:rPr>
-        <w:t>artificialmente</w:t>
+        <w:t>c</w:t>
       </w:r>
       <w:r>
         <w:rPr>
           <w:rFonts w:asciiTheme="majorHAnsi" w:hAnsiTheme="majorHAnsi" w:cstheme="majorHAnsi"/>
           <w:lang w:val="pt-BR"/>
         </w:rPr>
-        <w:t xml:space="preserve"> a partir do </w:t>
+        <w:t xml:space="preserve">onjunto </w:t>
       </w:r>
       <w:r>
         <w:rPr>
           <w:rFonts w:asciiTheme="majorHAnsi" w:hAnsiTheme="majorHAnsi" w:cstheme="majorHAnsi"/>
           <w:lang w:val="pt-BR"/>
         </w:rPr>
-        <w:t>c</w:t>
+        <w:t>de teste. O arquivo conta co</w:t>
       </w:r>
       <w:r>
         <w:rPr>
           <w:rFonts w:asciiTheme="majorHAnsi" w:hAnsiTheme="majorHAnsi" w:cstheme="majorHAnsi"/>
           <w:lang w:val="pt-BR"/>
         </w:rPr>
-        <w:t xml:space="preserve">onjunto </w:t>
+        <w:t>m 20 amostras para cada classe</w:t>
       </w:r>
       <w:r>
         <w:rPr>
           <w:rFonts w:asciiTheme="majorHAnsi" w:hAnsiTheme="majorHAnsi" w:cstheme="majorHAnsi"/>
           <w:lang w:val="pt-BR"/>
         </w:rPr>
-        <w:t>de teste. O arquivo conta co</w:t>
+        <w:t>. No conjunto, foram</w:t>
       </w:r>
       <w:r>
         <w:rPr>
           <w:rFonts w:asciiTheme="majorHAnsi" w:hAnsiTheme="majorHAnsi" w:cstheme="majorHAnsi"/>
           <w:lang w:val="pt-BR"/>
         </w:rPr>
-        <w:t>m 20 amostras para cada classe</w:t>
+        <w:t xml:space="preserve"> </w:t>
       </w:r>
       <w:r>
         <w:rPr>
           <w:rFonts w:asciiTheme="majorHAnsi" w:hAnsiTheme="majorHAnsi" w:cstheme="majorHAnsi"/>
           <w:lang w:val="pt-BR"/>
         </w:rPr>
-        <w:t>. No conjunto, foram</w:t>
+        <w:t>escolhidas</w:t>
       </w:r>
       <w:r>
         <w:rPr>
           <w:rFonts w:asciiTheme="majorHAnsi" w:hAnsiTheme="majorHAnsi" w:cstheme="majorHAnsi"/>
           <w:lang w:val="pt-BR"/>
         </w:rPr>
-        <w:t xml:space="preserve"> </w:t>
-      </w:r>
-      <w:r>
-        <w:rPr>
-          <w:rFonts w:asciiTheme="majorHAnsi" w:hAnsiTheme="majorHAnsi" w:cstheme="majorHAnsi"/>
-          <w:lang w:val="pt-BR"/>
-        </w:rPr>
-        <w:t>escolhidas</w:t>
-      </w:r>
-      <w:r>
-        <w:rPr>
-          <w:rFonts w:asciiTheme="majorHAnsi" w:hAnsiTheme="majorHAnsi" w:cstheme="majorHAnsi"/>
-          <w:lang w:val="pt-BR"/>
-        </w:rPr>
-        <w:t>, randomicamente</w:t>
-      </w:r>
-      <w:r>
-        <w:rPr>
-          <w:rFonts w:asciiTheme="majorHAnsi" w:hAnsiTheme="majorHAnsi" w:cstheme="majorHAnsi"/>
-          <w:lang w:val="pt-BR"/>
-        </w:rPr>
-        <w:t>,</w:t>
+        <w:t>, randomicamente,</w:t>
       </w:r>
       <w:r>
         <w:rPr>
@@ -11064,16 +11616,7 @@
           <w:szCs w:val="16"/>
           <w:lang w:val="pt-BR"/>
         </w:rPr>
-        <w:t xml:space="preserve"> </w:t>
-      </w:r>
-      <w:r>
-        <w:rPr>
-          <w:rFonts w:ascii="Courier New" w:hAnsi="Courier New" w:cs="Courier New"/>
-          <w:sz w:val="16"/>
-          <w:szCs w:val="16"/>
-          <w:lang w:val="pt-BR"/>
-        </w:rPr>
-        <w:t>,9,1, ... ,</w:t>
+        <w:t xml:space="preserve"> ,9,1, ... ,</w:t>
       </w:r>
       <w:r>
         <w:rPr>
@@ -11502,7 +12045,17 @@
                 <w:szCs w:val="20"/>
                 <w:lang w:val="pt-BR" w:eastAsia="pt-BR"/>
               </w:rPr>
-              <w:t>0.970</w:t>
+              <w:t>0.9</w:t>
+            </w:r>
+            <w:r>
+              <w:rPr>
+                <w:rFonts w:eastAsia="Times New Roman" w:cstheme="minorHAnsi"/>
+                <w:color w:val="000000"/>
+                <w:sz w:val="20"/>
+                <w:szCs w:val="20"/>
+                <w:lang w:val="pt-BR" w:eastAsia="pt-BR"/>
+              </w:rPr>
+              <w:t>56</w:t>
             </w:r>
           </w:p>
         </w:tc>
@@ -11534,7 +12087,17 @@
                 <w:szCs w:val="20"/>
                 <w:lang w:val="pt-BR" w:eastAsia="pt-BR"/>
               </w:rPr>
-              <w:t>0.969</w:t>
+              <w:t>0.9</w:t>
+            </w:r>
+            <w:r>
+              <w:rPr>
+                <w:rFonts w:eastAsia="Times New Roman" w:cstheme="minorHAnsi"/>
+                <w:color w:val="000000"/>
+                <w:sz w:val="20"/>
+                <w:szCs w:val="20"/>
+                <w:lang w:val="pt-BR" w:eastAsia="pt-BR"/>
+              </w:rPr>
+              <w:t>55</w:t>
             </w:r>
           </w:p>
         </w:tc>
@@ -11566,7 +12129,17 @@
                 <w:szCs w:val="20"/>
                 <w:lang w:val="pt-BR" w:eastAsia="pt-BR"/>
               </w:rPr>
-              <w:t>0.969</w:t>
+              <w:t>0.9</w:t>
+            </w:r>
+            <w:r>
+              <w:rPr>
+                <w:rFonts w:eastAsia="Times New Roman" w:cstheme="minorHAnsi"/>
+                <w:color w:val="000000"/>
+                <w:sz w:val="20"/>
+                <w:szCs w:val="20"/>
+                <w:lang w:val="pt-BR" w:eastAsia="pt-BR"/>
+              </w:rPr>
+              <w:t>55</w:t>
             </w:r>
           </w:p>
         </w:tc>
@@ -11636,7 +12209,17 @@
                 <w:szCs w:val="20"/>
                 <w:lang w:val="pt-BR" w:eastAsia="pt-BR"/>
               </w:rPr>
-              <w:t>0.904</w:t>
+              <w:t>0.</w:t>
+            </w:r>
+            <w:r>
+              <w:rPr>
+                <w:rFonts w:eastAsia="Times New Roman" w:cstheme="minorHAnsi"/>
+                <w:color w:val="000000"/>
+                <w:sz w:val="20"/>
+                <w:szCs w:val="20"/>
+                <w:lang w:val="pt-BR" w:eastAsia="pt-BR"/>
+              </w:rPr>
+              <w:t>876</w:t>
             </w:r>
           </w:p>
         </w:tc>
@@ -11668,7 +12251,17 @@
                 <w:szCs w:val="20"/>
                 <w:lang w:val="pt-BR" w:eastAsia="pt-BR"/>
               </w:rPr>
-              <w:t>0.902</w:t>
+              <w:t>0.</w:t>
+            </w:r>
+            <w:r>
+              <w:rPr>
+                <w:rFonts w:eastAsia="Times New Roman" w:cstheme="minorHAnsi"/>
+                <w:color w:val="000000"/>
+                <w:sz w:val="20"/>
+                <w:szCs w:val="20"/>
+                <w:lang w:val="pt-BR" w:eastAsia="pt-BR"/>
+              </w:rPr>
+              <w:t>850</w:t>
             </w:r>
           </w:p>
         </w:tc>
@@ -11700,7 +12293,17 @@
                 <w:szCs w:val="20"/>
                 <w:lang w:val="pt-BR" w:eastAsia="pt-BR"/>
               </w:rPr>
-              <w:t>0.903</w:t>
+              <w:t>0.</w:t>
+            </w:r>
+            <w:r>
+              <w:rPr>
+                <w:rFonts w:eastAsia="Times New Roman" w:cstheme="minorHAnsi"/>
+                <w:color w:val="000000"/>
+                <w:sz w:val="20"/>
+                <w:szCs w:val="20"/>
+                <w:lang w:val="pt-BR" w:eastAsia="pt-BR"/>
+              </w:rPr>
+              <w:t>845</w:t>
             </w:r>
           </w:p>
         </w:tc>
@@ -11769,7 +12372,16 @@
                 <w:sz w:val="20"/>
                 <w:szCs w:val="20"/>
               </w:rPr>
-              <w:t>0.876</w:t>
+              <w:t>0.</w:t>
+            </w:r>
+            <w:r>
+              <w:rPr>
+                <w:rFonts w:eastAsia="Times New Roman" w:cstheme="minorHAnsi"/>
+                <w:color w:val="000000"/>
+                <w:sz w:val="20"/>
+                <w:szCs w:val="20"/>
+              </w:rPr>
+              <w:t>907</w:t>
             </w:r>
           </w:p>
         </w:tc>
@@ -11800,7 +12412,16 @@
                 <w:sz w:val="20"/>
                 <w:szCs w:val="20"/>
               </w:rPr>
-              <w:t>0.873</w:t>
+              <w:t>0.</w:t>
+            </w:r>
+            <w:r>
+              <w:rPr>
+                <w:rFonts w:eastAsia="Times New Roman" w:cstheme="minorHAnsi"/>
+                <w:color w:val="000000"/>
+                <w:sz w:val="20"/>
+                <w:szCs w:val="20"/>
+              </w:rPr>
+              <w:t>885</w:t>
             </w:r>
           </w:p>
         </w:tc>
@@ -11831,7 +12452,16 @@
                 <w:sz w:val="20"/>
                 <w:szCs w:val="20"/>
               </w:rPr>
-              <w:t>0.873</w:t>
+              <w:t>0.</w:t>
+            </w:r>
+            <w:r>
+              <w:rPr>
+                <w:rFonts w:eastAsia="Times New Roman" w:cstheme="minorHAnsi"/>
+                <w:color w:val="000000"/>
+                <w:sz w:val="20"/>
+                <w:szCs w:val="20"/>
+              </w:rPr>
+              <w:t>885</w:t>
             </w:r>
           </w:p>
         </w:tc>
@@ -11901,7 +12531,17 @@
                 <w:szCs w:val="20"/>
                 <w:lang w:val="pt-BR" w:eastAsia="pt-BR"/>
               </w:rPr>
-              <w:t>0.980</w:t>
+              <w:t>0.9</w:t>
+            </w:r>
+            <w:r>
+              <w:rPr>
+                <w:rFonts w:eastAsia="Times New Roman" w:cstheme="minorHAnsi"/>
+                <w:color w:val="000000"/>
+                <w:sz w:val="20"/>
+                <w:szCs w:val="20"/>
+                <w:lang w:val="pt-BR" w:eastAsia="pt-BR"/>
+              </w:rPr>
+              <w:t>77</w:t>
             </w:r>
           </w:p>
         </w:tc>
@@ -11933,7 +12573,17 @@
                 <w:szCs w:val="20"/>
                 <w:lang w:val="pt-BR" w:eastAsia="pt-BR"/>
               </w:rPr>
-              <w:t>0.979</w:t>
+              <w:t>0.</w:t>
+            </w:r>
+            <w:r>
+              <w:rPr>
+                <w:rFonts w:eastAsia="Times New Roman" w:cstheme="minorHAnsi"/>
+                <w:color w:val="000000"/>
+                <w:sz w:val="20"/>
+                <w:szCs w:val="20"/>
+                <w:lang w:val="pt-BR" w:eastAsia="pt-BR"/>
+              </w:rPr>
+              <w:t>970</w:t>
             </w:r>
           </w:p>
         </w:tc>
@@ -11965,7 +12615,17 @@
                 <w:szCs w:val="20"/>
                 <w:lang w:val="pt-BR" w:eastAsia="pt-BR"/>
               </w:rPr>
-              <w:t>0.979</w:t>
+              <w:t>0.9</w:t>
+            </w:r>
+            <w:r>
+              <w:rPr>
+                <w:rFonts w:eastAsia="Times New Roman" w:cstheme="minorHAnsi"/>
+                <w:color w:val="000000"/>
+                <w:sz w:val="20"/>
+                <w:szCs w:val="20"/>
+                <w:lang w:val="pt-BR" w:eastAsia="pt-BR"/>
+              </w:rPr>
+              <w:t>69</w:t>
             </w:r>
           </w:p>
         </w:tc>
@@ -12033,9 +12693,39 @@
           <w:rFonts w:asciiTheme="majorHAnsi" w:hAnsiTheme="majorHAnsi" w:cstheme="majorHAnsi"/>
           <w:lang w:val="pt-BR"/>
         </w:rPr>
+        <w:t xml:space="preserve">Por outro lado, os piores resultados apareceram na técnica de </w:t>
+      </w:r>
+      <w:r>
+        <w:rPr>
+          <w:rFonts w:asciiTheme="majorHAnsi" w:hAnsiTheme="majorHAnsi" w:cstheme="majorHAnsi"/>
+          <w:lang w:val="pt-BR"/>
+        </w:rPr>
+        <w:t>rede bayesiana</w:t>
+      </w:r>
+      <w:r>
+        <w:rPr>
+          <w:rFonts w:asciiTheme="majorHAnsi" w:hAnsiTheme="majorHAnsi" w:cstheme="majorHAnsi"/>
+          <w:lang w:val="pt-BR"/>
+        </w:rPr>
+        <w:t xml:space="preserve">. Como explicamos anteriormente, acreditamos que a técnica apresenta </w:t>
+      </w:r>
+      <w:r>
+        <w:rPr>
+          <w:rFonts w:asciiTheme="majorHAnsi" w:hAnsiTheme="majorHAnsi" w:cstheme="majorHAnsi"/>
+          <w:lang w:val="pt-BR"/>
+        </w:rPr>
+        <w:t xml:space="preserve">dificuldades para expressar </w:t>
+      </w:r>
+      <w:r>
+        <w:rPr>
+          <w:rFonts w:asciiTheme="majorHAnsi" w:hAnsiTheme="majorHAnsi" w:cstheme="majorHAnsi"/>
+          <w:lang w:val="pt-BR"/>
+        </w:rPr>
         <w:lastRenderedPageBreak/>
-        <w:t>Por outro lado, os piores resultados apareceram na técnica de árvore de decisão. Como explicamos anteriormente, acreditamos que a técnica apresenta pouca possibilidade de generalizar o modelo aprendido para novas amostras.</w:t>
-      </w:r>
+        <w:t>um relacionamento estatístico nos dados. Este comportamento foi acentuado pela adição de ruído no conjunto de generalização.</w:t>
+      </w:r>
+      <w:bookmarkStart w:id="0" w:name="_GoBack"/>
+      <w:bookmarkEnd w:id="0"/>
     </w:p>
     <w:p>
       <w:pPr>
@@ -12066,10 +12756,40 @@
           <w:rFonts w:asciiTheme="majorHAnsi" w:hAnsiTheme="majorHAnsi" w:cstheme="majorHAnsi"/>
           <w:lang w:val="pt-BR"/>
         </w:rPr>
-        <w:t>criar um conjunto de generalização mais realista a partir de novas imagens onde poderíamos alterar orientação, brilho, contraste, core, etc. E a partir delas, pré-processar e chegar em um dataset de generalização mais robusto que o utilizado.</w:t>
-      </w:r>
-      <w:bookmarkStart w:id="0" w:name="_GoBack"/>
-      <w:bookmarkEnd w:id="0"/>
+        <w:t xml:space="preserve">criar um conjunto de generalização mais realista a partir de novas imagens onde poderíamos alterar orientação, brilho, contraste, cor, etc. E a partir delas, </w:t>
+      </w:r>
+      <w:proofErr w:type="spellStart"/>
+      <w:r>
+        <w:rPr>
+          <w:rFonts w:asciiTheme="majorHAnsi" w:hAnsiTheme="majorHAnsi" w:cstheme="majorHAnsi"/>
+          <w:lang w:val="pt-BR"/>
+        </w:rPr>
+        <w:t>pré</w:t>
+      </w:r>
+      <w:proofErr w:type="spellEnd"/>
+      <w:r>
+        <w:rPr>
+          <w:rFonts w:asciiTheme="majorHAnsi" w:hAnsiTheme="majorHAnsi" w:cstheme="majorHAnsi"/>
+          <w:lang w:val="pt-BR"/>
+        </w:rPr>
+        <w:t xml:space="preserve">-processar e chegar em um </w:t>
+      </w:r>
+      <w:proofErr w:type="spellStart"/>
+      <w:r>
+        <w:rPr>
+          <w:rFonts w:asciiTheme="majorHAnsi" w:hAnsiTheme="majorHAnsi" w:cstheme="majorHAnsi"/>
+          <w:lang w:val="pt-BR"/>
+        </w:rPr>
+        <w:t>dataset</w:t>
+      </w:r>
+      <w:proofErr w:type="spellEnd"/>
+      <w:r>
+        <w:rPr>
+          <w:rFonts w:asciiTheme="majorHAnsi" w:hAnsiTheme="majorHAnsi" w:cstheme="majorHAnsi"/>
+          <w:lang w:val="pt-BR"/>
+        </w:rPr>
+        <w:t xml:space="preserve"> de generalização mais robusto que o utilizado.</w:t>
+      </w:r>
     </w:p>
     <w:p>
       <w:pPr>
@@ -12108,26 +12828,52 @@
     </w:p>
     <w:p>
       <w:pPr>
-        <w:pStyle w:val="ListParagraph"/>
         <w:spacing w:after="0" w:line="240" w:lineRule="auto"/>
+        <w:ind w:left="720"/>
         <w:jc w:val="both"/>
         <w:rPr>
-          <w:rFonts w:cstheme="minorHAnsi"/>
+          <w:rFonts w:asciiTheme="majorHAnsi" w:hAnsiTheme="majorHAnsi" w:cstheme="majorHAnsi"/>
           <w:lang w:val="pt-BR"/>
         </w:rPr>
       </w:pPr>
       <w:r>
         <w:rPr>
-          <w:rFonts w:cstheme="minorHAnsi"/>
-        </w:rPr>
-        <w:t xml:space="preserve">E. Alpaydin, C. Kaynak. Optical Recognition of Handwritten Digits Data Set. </w:t>
-      </w:r>
-      <w:r>
-        <w:rPr>
-          <w:rFonts w:cstheme="minorHAnsi"/>
-          <w:lang w:val="pt-BR"/>
-        </w:rPr>
-        <w:t>Disponível em: &lt;https://archive.ics.uci.edu/ml/datasets/Optical+Recognition+of+Handwritten+Digits&gt; Acesso em: 29 de Junho de 2018</w:t>
+          <w:rFonts w:asciiTheme="majorHAnsi" w:hAnsiTheme="majorHAnsi" w:cstheme="majorHAnsi"/>
+          <w:lang w:val="pt-BR"/>
+        </w:rPr>
+        <w:t xml:space="preserve">E. </w:t>
+      </w:r>
+      <w:proofErr w:type="spellStart"/>
+      <w:r>
+        <w:rPr>
+          <w:rFonts w:asciiTheme="majorHAnsi" w:hAnsiTheme="majorHAnsi" w:cstheme="majorHAnsi"/>
+          <w:lang w:val="pt-BR"/>
+        </w:rPr>
+        <w:t>Alpaydin</w:t>
+      </w:r>
+      <w:proofErr w:type="spellEnd"/>
+      <w:r>
+        <w:rPr>
+          <w:rFonts w:asciiTheme="majorHAnsi" w:hAnsiTheme="majorHAnsi" w:cstheme="majorHAnsi"/>
+          <w:lang w:val="pt-BR"/>
+        </w:rPr>
+        <w:t xml:space="preserve">, C. </w:t>
+      </w:r>
+      <w:proofErr w:type="spellStart"/>
+      <w:r>
+        <w:rPr>
+          <w:rFonts w:asciiTheme="majorHAnsi" w:hAnsiTheme="majorHAnsi" w:cstheme="majorHAnsi"/>
+          <w:lang w:val="pt-BR"/>
+        </w:rPr>
+        <w:t>Kaynak</w:t>
+      </w:r>
+      <w:proofErr w:type="spellEnd"/>
+      <w:r>
+        <w:rPr>
+          <w:rFonts w:asciiTheme="majorHAnsi" w:hAnsiTheme="majorHAnsi" w:cstheme="majorHAnsi"/>
+          <w:lang w:val="pt-BR"/>
+        </w:rPr>
+        <w:t>. Optical Recognition of Handwritten Digits Data Set. Disponível em: &lt;https://archive.ics.uci.edu/ml/datasets/Optical+Recognition+of+Handwritten+Digits&gt; Acesso em: 29 de Junho de 2018</w:t>
       </w:r>
     </w:p>
     <w:sectPr>
@@ -12141,7 +12887,7 @@
 </file>
 
 <file path=word/numbering.xml><?xml version="1.0" encoding="utf-8"?>
-<w:numbering xmlns:wpc="http://schemas.microsoft.com/office/word/2010/wordprocessingCanvas" xmlns:mc="http://schemas.openxmlformats.org/markup-compatibility/2006" xmlns:o="urn:schemas-microsoft-com:office:office" xmlns:r="http://schemas.openxmlformats.org/officeDocument/2006/relationships" xmlns:m="http://schemas.openxmlformats.org/officeDocument/2006/math" xmlns:v="urn:schemas-microsoft-com:vml" xmlns:wp14="http://schemas.microsoft.com/office/word/2010/wordprocessingDrawing" xmlns:wp="http://schemas.openxmlformats.org/drawingml/2006/wordprocessingDrawing" xmlns:w10="urn:schemas-microsoft-com:office:word" xmlns:w="http://schemas.openxmlformats.org/wordprocessingml/2006/main" xmlns:w14="http://schemas.microsoft.com/office/word/2010/wordml" xmlns:w15="http://schemas.microsoft.com/office/word/2012/wordml" xmlns:wpg="http://schemas.microsoft.com/office/word/2010/wordprocessingGroup" xmlns:wpi="http://schemas.microsoft.com/office/word/2010/wordprocessingInk" xmlns:wne="http://schemas.microsoft.com/office/word/2006/wordml" xmlns:wps="http://schemas.microsoft.com/office/word/2010/wordprocessingShape" mc:Ignorable="w14 w15 wp14">
+<w:numbering xmlns:wpc="http://schemas.microsoft.com/office/word/2010/wordprocessingCanvas" xmlns:cx="http://schemas.microsoft.com/office/drawing/2014/chartex" xmlns:cx1="http://schemas.microsoft.com/office/drawing/2015/9/8/chartex" xmlns:cx2="http://schemas.microsoft.com/office/drawing/2015/10/21/chartex" xmlns:cx3="http://schemas.microsoft.com/office/drawing/2016/5/9/chartex" xmlns:cx4="http://schemas.microsoft.com/office/drawing/2016/5/10/chartex" xmlns:cx5="http://schemas.microsoft.com/office/drawing/2016/5/11/chartex" xmlns:cx6="http://schemas.microsoft.com/office/drawing/2016/5/12/chartex" xmlns:cx7="http://schemas.microsoft.com/office/drawing/2016/5/13/chartex" xmlns:cx8="http://schemas.microsoft.com/office/drawing/2016/5/14/chartex" xmlns:mc="http://schemas.openxmlformats.org/markup-compatibility/2006" xmlns:aink="http://schemas.microsoft.com/office/drawing/2016/ink" xmlns:am3d="http://schemas.microsoft.com/office/drawing/2017/model3d" xmlns:o="urn:schemas-microsoft-com:office:office" xmlns:r="http://schemas.openxmlformats.org/officeDocument/2006/relationships" xmlns:m="http://schemas.openxmlformats.org/officeDocument/2006/math" xmlns:v="urn:schemas-microsoft-com:vml" xmlns:wp14="http://schemas.microsoft.com/office/word/2010/wordprocessingDrawing" xmlns:wp="http://schemas.openxmlformats.org/drawingml/2006/wordprocessingDrawing" xmlns:w10="urn:schemas-microsoft-com:office:word" xmlns:w="http://schemas.openxmlformats.org/wordprocessingml/2006/main" xmlns:w14="http://schemas.microsoft.com/office/word/2010/wordml" xmlns:w15="http://schemas.microsoft.com/office/word/2012/wordml" xmlns:w16cid="http://schemas.microsoft.com/office/word/2016/wordml/cid" xmlns:w16se="http://schemas.microsoft.com/office/word/2015/wordml/symex" xmlns:wpg="http://schemas.microsoft.com/office/word/2010/wordprocessingGroup" xmlns:wpi="http://schemas.microsoft.com/office/word/2010/wordprocessingInk" xmlns:wne="http://schemas.microsoft.com/office/word/2006/wordml" xmlns:wps="http://schemas.microsoft.com/office/word/2010/wordprocessingShape" mc:Ignorable="w14 w15 w16se w16cid wp14">
   <w:abstractNum w:abstractNumId="0" w15:restartNumberingAfterBreak="0">
     <w:nsid w:val="1EF1479F"/>
     <w:multiLevelType w:val="hybridMultilevel"/>
@@ -12535,7 +13281,7 @@
 </file>
 
 <file path=word/styles.xml><?xml version="1.0" encoding="utf-8"?>
-<w:styles xmlns:mc="http://schemas.openxmlformats.org/markup-compatibility/2006" xmlns:r="http://schemas.openxmlformats.org/officeDocument/2006/relationships" xmlns:w="http://schemas.openxmlformats.org/wordprocessingml/2006/main" xmlns:w14="http://schemas.microsoft.com/office/word/2010/wordml" xmlns:w15="http://schemas.microsoft.com/office/word/2012/wordml" mc:Ignorable="w14 w15">
+<w:styles xmlns:mc="http://schemas.openxmlformats.org/markup-compatibility/2006" xmlns:r="http://schemas.openxmlformats.org/officeDocument/2006/relationships" xmlns:w="http://schemas.openxmlformats.org/wordprocessingml/2006/main" xmlns:w14="http://schemas.microsoft.com/office/word/2010/wordml" xmlns:w15="http://schemas.microsoft.com/office/word/2012/wordml" xmlns:w16cid="http://schemas.microsoft.com/office/word/2016/wordml/cid" xmlns:w16se="http://schemas.microsoft.com/office/word/2015/wordml/symex" mc:Ignorable="w14 w15 w16se w16cid">
   <w:docDefaults>
     <w:rPrDefault>
       <w:rPr>
@@ -12551,7 +13297,7 @@
       </w:pPr>
     </w:pPrDefault>
   </w:docDefaults>
-  <w:latentStyles w:defLockedState="0" w:defUIPriority="99" w:defSemiHidden="0" w:defUnhideWhenUsed="0" w:defQFormat="0" w:count="371">
+  <w:latentStyles w:defLockedState="0" w:defUIPriority="99" w:defSemiHidden="0" w:defUnhideWhenUsed="0" w:defQFormat="0" w:count="375">
     <w:lsdException w:name="Normal" w:uiPriority="0" w:qFormat="1"/>
     <w:lsdException w:name="heading 1" w:uiPriority="9" w:qFormat="1"/>
     <w:lsdException w:name="heading 2" w:semiHidden="1" w:uiPriority="9" w:unhideWhenUsed="1" w:qFormat="1"/>
@@ -12657,7 +13403,6 @@
     <w:lsdException w:name="HTML Sample" w:semiHidden="1" w:unhideWhenUsed="1"/>
     <w:lsdException w:name="HTML Typewriter" w:semiHidden="1" w:unhideWhenUsed="1"/>
     <w:lsdException w:name="HTML Variable" w:semiHidden="1" w:unhideWhenUsed="1"/>
-    <w:lsdException w:name="Normal Table" w:semiHidden="1" w:unhideWhenUsed="1"/>
     <w:lsdException w:name="annotation subject" w:semiHidden="1" w:unhideWhenUsed="1"/>
     <w:lsdException w:name="No List" w:semiHidden="1" w:unhideWhenUsed="1"/>
     <w:lsdException w:name="Outline List 1" w:semiHidden="1" w:unhideWhenUsed="1"/>
@@ -12701,10 +13446,8 @@
     <w:lsdException w:name="Table Elegant" w:semiHidden="1" w:unhideWhenUsed="1"/>
     <w:lsdException w:name="Table Professional" w:semiHidden="1" w:unhideWhenUsed="1"/>
     <w:lsdException w:name="Table Subtle 1" w:semiHidden="1" w:unhideWhenUsed="1"/>
-    <w:lsdException w:name="Table Subtle 2" w:semiHidden="1" w:unhideWhenUsed="1"/>
     <w:lsdException w:name="Table Web 1" w:semiHidden="1" w:unhideWhenUsed="1"/>
     <w:lsdException w:name="Table Web 2" w:semiHidden="1" w:unhideWhenUsed="1"/>
-    <w:lsdException w:name="Table Web 3" w:semiHidden="1" w:unhideWhenUsed="1"/>
     <w:lsdException w:name="Balloon Text" w:semiHidden="1" w:unhideWhenUsed="1"/>
     <w:lsdException w:name="Table Grid" w:uiPriority="39"/>
     <w:lsdException w:name="Table Theme" w:semiHidden="1" w:unhideWhenUsed="1"/>
@@ -12923,6 +13666,10 @@
     <w:lsdException w:name="List Table 5 Dark Accent 6" w:uiPriority="50"/>
     <w:lsdException w:name="List Table 6 Colorful Accent 6" w:uiPriority="51"/>
     <w:lsdException w:name="List Table 7 Colorful Accent 6" w:uiPriority="52"/>
+    <w:lsdException w:name="Mention" w:semiHidden="1" w:unhideWhenUsed="1"/>
+    <w:lsdException w:name="Smart Hyperlink" w:semiHidden="1" w:unhideWhenUsed="1"/>
+    <w:lsdException w:name="Hashtag" w:semiHidden="1" w:unhideWhenUsed="1"/>
+    <w:lsdException w:name="Unresolved Mention" w:semiHidden="1" w:unhideWhenUsed="1"/>
   </w:latentStyles>
   <w:style w:type="paragraph" w:default="1" w:styleId="Normal">
     <w:name w:val="Normal"/>
@@ -12999,7 +13746,7 @@
 </file>
 
 <file path=word/charts/chart1.xml><?xml version="1.0" encoding="utf-8"?>
-<c:chartSpace xmlns:c="http://schemas.openxmlformats.org/drawingml/2006/chart" xmlns:a="http://schemas.openxmlformats.org/drawingml/2006/main" xmlns:r="http://schemas.openxmlformats.org/officeDocument/2006/relationships">
+<c:chartSpace xmlns:c="http://schemas.openxmlformats.org/drawingml/2006/chart" xmlns:a="http://schemas.openxmlformats.org/drawingml/2006/main" xmlns:r="http://schemas.openxmlformats.org/officeDocument/2006/relationships" xmlns:c16r2="http://schemas.microsoft.com/office/drawing/2015/06/chart">
   <c:date1904 val="0"/>
   <c:lang val="en-US"/>
   <c:roundedCorners val="0"/>
@@ -13070,7 +13817,7 @@
               <a:cs typeface="+mn-cs"/>
             </a:defRPr>
           </a:pPr>
-          <a:endParaRPr lang="pt-BR"/>
+          <a:endParaRPr lang="en-US"/>
         </a:p>
       </c:txPr>
     </c:title>
@@ -13191,7 +13938,7 @@
             </c:numRef>
           </c:val>
           <c:smooth val="0"/>
-          <c:extLst xmlns:c16r2="http://schemas.microsoft.com/office/drawing/2015/06/chart">
+          <c:extLst>
             <c:ext xmlns:c16="http://schemas.microsoft.com/office/drawing/2014/chart" uri="{C3380CC4-5D6E-409C-BE32-E72D297353CC}">
               <c16:uniqueId val="{00000000-1C32-413F-9E99-AE6DABFC26E9}"/>
             </c:ext>
@@ -13272,7 +14019,7 @@
             </c:numRef>
           </c:val>
           <c:smooth val="0"/>
-          <c:extLst xmlns:c16r2="http://schemas.microsoft.com/office/drawing/2015/06/chart">
+          <c:extLst>
             <c:ext xmlns:c16="http://schemas.microsoft.com/office/drawing/2014/chart" uri="{C3380CC4-5D6E-409C-BE32-E72D297353CC}">
               <c16:uniqueId val="{00000001-1C32-413F-9E99-AE6DABFC26E9}"/>
             </c:ext>
@@ -13329,7 +14076,7 @@
                 <a:cs typeface="+mn-cs"/>
               </a:defRPr>
             </a:pPr>
-            <a:endParaRPr lang="pt-BR"/>
+            <a:endParaRPr lang="en-US"/>
           </a:p>
         </c:txPr>
         <c:crossAx val="492061296"/>
@@ -13405,7 +14152,7 @@
                   <a:cs typeface="+mn-cs"/>
                 </a:defRPr>
               </a:pPr>
-              <a:endParaRPr lang="pt-BR"/>
+              <a:endParaRPr lang="en-US"/>
             </a:p>
           </c:txPr>
         </c:title>
@@ -13434,7 +14181,7 @@
                 <a:cs typeface="+mn-cs"/>
               </a:defRPr>
             </a:pPr>
-            <a:endParaRPr lang="pt-BR"/>
+            <a:endParaRPr lang="en-US"/>
           </a:p>
         </c:txPr>
         <c:crossAx val="492060904"/>
@@ -13473,7 +14220,7 @@
               <a:cs typeface="+mn-cs"/>
             </a:defRPr>
           </a:pPr>
-          <a:endParaRPr lang="pt-BR"/>
+          <a:endParaRPr lang="en-US"/>
         </a:p>
       </c:txPr>
     </c:legend>
@@ -13507,7 +14254,7 @@
           </a:solidFill>
         </a:defRPr>
       </a:pPr>
-      <a:endParaRPr lang="pt-BR"/>
+      <a:endParaRPr lang="en-US"/>
     </a:p>
   </c:txPr>
   <c:externalData r:id="rId3">
@@ -13517,7 +14264,7 @@
 </file>
 
 <file path=word/charts/chart2.xml><?xml version="1.0" encoding="utf-8"?>
-<c:chartSpace xmlns:c="http://schemas.openxmlformats.org/drawingml/2006/chart" xmlns:a="http://schemas.openxmlformats.org/drawingml/2006/main" xmlns:r="http://schemas.openxmlformats.org/officeDocument/2006/relationships">
+<c:chartSpace xmlns:c="http://schemas.openxmlformats.org/drawingml/2006/chart" xmlns:a="http://schemas.openxmlformats.org/drawingml/2006/main" xmlns:r="http://schemas.openxmlformats.org/officeDocument/2006/relationships" xmlns:c16r2="http://schemas.microsoft.com/office/drawing/2015/06/chart">
   <c:date1904 val="0"/>
   <c:lang val="en-US"/>
   <c:roundedCorners val="0"/>
@@ -13575,7 +14322,7 @@
               <a:cs typeface="+mn-cs"/>
             </a:defRPr>
           </a:pPr>
-          <a:endParaRPr lang="pt-BR"/>
+          <a:endParaRPr lang="en-US"/>
         </a:p>
       </c:txPr>
     </c:title>
@@ -13664,7 +14411,7 @@
               </c:numCache>
             </c:numRef>
           </c:val>
-          <c:extLst xmlns:c16r2="http://schemas.microsoft.com/office/drawing/2015/06/chart">
+          <c:extLst>
             <c:ext xmlns:c16="http://schemas.microsoft.com/office/drawing/2014/chart" uri="{C3380CC4-5D6E-409C-BE32-E72D297353CC}">
               <c16:uniqueId val="{00000000-F4AC-4643-B3B7-171DE36F9D68}"/>
             </c:ext>
@@ -13778,7 +14525,7 @@
             </c:numRef>
           </c:val>
           <c:smooth val="0"/>
-          <c:extLst xmlns:c16r2="http://schemas.microsoft.com/office/drawing/2015/06/chart">
+          <c:extLst>
             <c:ext xmlns:c16="http://schemas.microsoft.com/office/drawing/2014/chart" uri="{C3380CC4-5D6E-409C-BE32-E72D297353CC}">
               <c16:uniqueId val="{00000001-F4AC-4643-B3B7-171DE36F9D68}"/>
             </c:ext>
@@ -13835,7 +14582,7 @@
                 <a:cs typeface="+mn-cs"/>
               </a:defRPr>
             </a:pPr>
-            <a:endParaRPr lang="pt-BR"/>
+            <a:endParaRPr lang="en-US"/>
           </a:p>
         </c:txPr>
         <c:crossAx val="494555648"/>
@@ -13912,7 +14659,7 @@
                   <a:cs typeface="+mn-cs"/>
                 </a:defRPr>
               </a:pPr>
-              <a:endParaRPr lang="pt-BR"/>
+              <a:endParaRPr lang="en-US"/>
             </a:p>
           </c:txPr>
         </c:title>
@@ -13941,7 +14688,7 @@
                 <a:cs typeface="+mn-cs"/>
               </a:defRPr>
             </a:pPr>
-            <a:endParaRPr lang="pt-BR"/>
+            <a:endParaRPr lang="en-US"/>
           </a:p>
         </c:txPr>
         <c:crossAx val="495875080"/>
@@ -14001,7 +14748,7 @@
                   <a:cs typeface="+mn-cs"/>
                 </a:defRPr>
               </a:pPr>
-              <a:endParaRPr lang="pt-BR"/>
+              <a:endParaRPr lang="en-US"/>
             </a:p>
           </c:txPr>
         </c:title>
@@ -14030,7 +14777,7 @@
                 <a:cs typeface="+mn-cs"/>
               </a:defRPr>
             </a:pPr>
-            <a:endParaRPr lang="pt-BR"/>
+            <a:endParaRPr lang="en-US"/>
           </a:p>
         </c:txPr>
         <c:crossAx val="434560144"/>
@@ -14087,7 +14834,7 @@
               <a:cs typeface="+mn-cs"/>
             </a:defRPr>
           </a:pPr>
-          <a:endParaRPr lang="pt-BR"/>
+          <a:endParaRPr lang="en-US"/>
         </a:p>
       </c:txPr>
     </c:legend>
@@ -14121,7 +14868,7 @@
           </a:solidFill>
         </a:defRPr>
       </a:pPr>
-      <a:endParaRPr lang="pt-BR"/>
+      <a:endParaRPr lang="en-US"/>
     </a:p>
   </c:txPr>
   <c:externalData r:id="rId3">
@@ -14131,7 +14878,7 @@
 </file>
 
 <file path=word/charts/chart3.xml><?xml version="1.0" encoding="utf-8"?>
-<c:chartSpace xmlns:c="http://schemas.openxmlformats.org/drawingml/2006/chart" xmlns:a="http://schemas.openxmlformats.org/drawingml/2006/main" xmlns:r="http://schemas.openxmlformats.org/officeDocument/2006/relationships">
+<c:chartSpace xmlns:c="http://schemas.openxmlformats.org/drawingml/2006/chart" xmlns:a="http://schemas.openxmlformats.org/drawingml/2006/main" xmlns:r="http://schemas.openxmlformats.org/officeDocument/2006/relationships" xmlns:c16r2="http://schemas.microsoft.com/office/drawing/2015/06/chart">
   <c:date1904 val="0"/>
   <c:lang val="en-US"/>
   <c:roundedCorners val="0"/>
@@ -14189,7 +14936,7 @@
               <a:cs typeface="+mn-cs"/>
             </a:defRPr>
           </a:pPr>
-          <a:endParaRPr lang="pt-BR"/>
+          <a:endParaRPr lang="en-US"/>
         </a:p>
       </c:txPr>
     </c:title>
@@ -14254,7 +15001,7 @@
               </c:numCache>
             </c:numRef>
           </c:val>
-          <c:extLst xmlns:c16r2="http://schemas.microsoft.com/office/drawing/2015/06/chart">
+          <c:extLst>
             <c:ext xmlns:c16="http://schemas.microsoft.com/office/drawing/2014/chart" uri="{C3380CC4-5D6E-409C-BE32-E72D297353CC}">
               <c16:uniqueId val="{00000000-597D-44EE-970E-A7066EBF2818}"/>
             </c:ext>
@@ -14374,7 +15121,7 @@
             </c:numRef>
           </c:val>
           <c:smooth val="0"/>
-          <c:extLst xmlns:c16r2="http://schemas.microsoft.com/office/drawing/2015/06/chart">
+          <c:extLst>
             <c:ext xmlns:c16="http://schemas.microsoft.com/office/drawing/2014/chart" uri="{C3380CC4-5D6E-409C-BE32-E72D297353CC}">
               <c16:uniqueId val="{00000001-597D-44EE-970E-A7066EBF2818}"/>
             </c:ext>
@@ -14445,7 +15192,7 @@
                   <a:cs typeface="+mn-cs"/>
                 </a:defRPr>
               </a:pPr>
-              <a:endParaRPr lang="pt-BR"/>
+              <a:endParaRPr lang="en-US"/>
             </a:p>
           </c:txPr>
         </c:title>
@@ -14480,7 +15227,7 @@
                 <a:cs typeface="+mn-cs"/>
               </a:defRPr>
             </a:pPr>
-            <a:endParaRPr lang="pt-BR"/>
+            <a:endParaRPr lang="en-US"/>
           </a:p>
         </c:txPr>
         <c:crossAx val="492774344"/>
@@ -14557,7 +15304,7 @@
                   <a:cs typeface="+mn-cs"/>
                 </a:defRPr>
               </a:pPr>
-              <a:endParaRPr lang="pt-BR"/>
+              <a:endParaRPr lang="en-US"/>
             </a:p>
           </c:txPr>
         </c:title>
@@ -14586,7 +15333,7 @@
                 <a:cs typeface="+mn-cs"/>
               </a:defRPr>
             </a:pPr>
-            <a:endParaRPr lang="pt-BR"/>
+            <a:endParaRPr lang="en-US"/>
           </a:p>
         </c:txPr>
         <c:crossAx val="492773952"/>
@@ -14647,7 +15394,7 @@
                   <a:cs typeface="+mn-cs"/>
                 </a:defRPr>
               </a:pPr>
-              <a:endParaRPr lang="pt-BR"/>
+              <a:endParaRPr lang="en-US"/>
             </a:p>
           </c:txPr>
         </c:title>
@@ -14676,7 +15423,7 @@
                 <a:cs typeface="+mn-cs"/>
               </a:defRPr>
             </a:pPr>
-            <a:endParaRPr lang="pt-BR"/>
+            <a:endParaRPr lang="en-US"/>
           </a:p>
         </c:txPr>
         <c:crossAx val="492775128"/>
@@ -14732,7 +15479,7 @@
               <a:cs typeface="+mn-cs"/>
             </a:defRPr>
           </a:pPr>
-          <a:endParaRPr lang="pt-BR"/>
+          <a:endParaRPr lang="en-US"/>
         </a:p>
       </c:txPr>
     </c:legend>
@@ -14766,7 +15513,7 @@
           </a:solidFill>
         </a:defRPr>
       </a:pPr>
-      <a:endParaRPr lang="pt-BR"/>
+      <a:endParaRPr lang="en-US"/>
     </a:p>
   </c:txPr>
   <c:externalData r:id="rId3">

</xml_diff>